<commit_message>
new push updated push
</commit_message>
<xml_diff>
--- a/codes.docx
+++ b/codes.docx
@@ -1261,6 +1261,889 @@
         <w:jc w:val="left"/>
         <w:rPr>
           <w:rFonts w:ascii="Calibri" w:hAnsi="Calibri" w:cs="Calibri" w:eastAsia="Calibri"/>
+          <w:b/>
+          <w:color w:val="auto"/>
+          <w:spacing w:val="0"/>
+          <w:position w:val="0"/>
+          <w:sz w:val="48"/>
+          <w:shd w:fill="auto" w:val="clear"/>
+        </w:rPr>
+      </w:pPr>
+      <w:r>
+        <w:rPr>
+          <w:rFonts w:ascii="Calibri" w:hAnsi="Calibri" w:cs="Calibri" w:eastAsia="Calibri"/>
+          <w:b/>
+          <w:color w:val="auto"/>
+          <w:spacing w:val="0"/>
+          <w:position w:val="0"/>
+          <w:sz w:val="48"/>
+          <w:shd w:fill="auto" w:val="clear"/>
+        </w:rPr>
+        <w:t xml:space="preserve">Contact Form</w:t>
+      </w:r>
+    </w:p>
+    <w:p>
+      <w:pPr>
+        <w:spacing w:before="0" w:after="160" w:line="256"/>
+        <w:ind w:right="0" w:left="0" w:firstLine="0"/>
+        <w:jc w:val="left"/>
+        <w:rPr>
+          <w:rFonts w:ascii="Calibri" w:hAnsi="Calibri" w:cs="Calibri" w:eastAsia="Calibri"/>
+          <w:color w:val="auto"/>
+          <w:spacing w:val="0"/>
+          <w:position w:val="0"/>
+          <w:sz w:val="22"/>
+          <w:shd w:fill="auto" w:val="clear"/>
+        </w:rPr>
+      </w:pPr>
+    </w:p>
+    <w:p>
+      <w:pPr>
+        <w:spacing w:before="0" w:after="160" w:line="256"/>
+        <w:ind w:right="0" w:left="0" w:firstLine="0"/>
+        <w:jc w:val="left"/>
+        <w:rPr>
+          <w:rFonts w:ascii="Calibri" w:hAnsi="Calibri" w:cs="Calibri" w:eastAsia="Calibri"/>
+          <w:color w:val="auto"/>
+          <w:spacing w:val="0"/>
+          <w:position w:val="0"/>
+          <w:sz w:val="22"/>
+          <w:shd w:fill="auto" w:val="clear"/>
+        </w:rPr>
+      </w:pPr>
+      <w:r>
+        <w:rPr>
+          <w:rFonts w:ascii="Calibri" w:hAnsi="Calibri" w:cs="Calibri" w:eastAsia="Calibri"/>
+          <w:color w:val="auto"/>
+          <w:spacing w:val="0"/>
+          <w:position w:val="0"/>
+          <w:sz w:val="22"/>
+          <w:shd w:fill="auto" w:val="clear"/>
+        </w:rPr>
+        <w:t xml:space="preserve">&lt;!DOCTYPE html&gt;</w:t>
+      </w:r>
+    </w:p>
+    <w:p>
+      <w:pPr>
+        <w:spacing w:before="0" w:after="160" w:line="256"/>
+        <w:ind w:right="0" w:left="0" w:firstLine="0"/>
+        <w:jc w:val="left"/>
+        <w:rPr>
+          <w:rFonts w:ascii="Calibri" w:hAnsi="Calibri" w:cs="Calibri" w:eastAsia="Calibri"/>
+          <w:color w:val="auto"/>
+          <w:spacing w:val="0"/>
+          <w:position w:val="0"/>
+          <w:sz w:val="22"/>
+          <w:shd w:fill="auto" w:val="clear"/>
+        </w:rPr>
+      </w:pPr>
+      <w:r>
+        <w:rPr>
+          <w:rFonts w:ascii="Calibri" w:hAnsi="Calibri" w:cs="Calibri" w:eastAsia="Calibri"/>
+          <w:color w:val="auto"/>
+          <w:spacing w:val="0"/>
+          <w:position w:val="0"/>
+          <w:sz w:val="22"/>
+          <w:shd w:fill="auto" w:val="clear"/>
+        </w:rPr>
+        <w:t xml:space="preserve">&lt;html class="contact-bg"lang="en" dir="ltr"&gt;</w:t>
+      </w:r>
+    </w:p>
+    <w:p>
+      <w:pPr>
+        <w:spacing w:before="0" w:after="160" w:line="256"/>
+        <w:ind w:right="0" w:left="0" w:firstLine="0"/>
+        <w:jc w:val="left"/>
+        <w:rPr>
+          <w:rFonts w:ascii="Calibri" w:hAnsi="Calibri" w:cs="Calibri" w:eastAsia="Calibri"/>
+          <w:color w:val="auto"/>
+          <w:spacing w:val="0"/>
+          <w:position w:val="0"/>
+          <w:sz w:val="22"/>
+          <w:shd w:fill="auto" w:val="clear"/>
+        </w:rPr>
+      </w:pPr>
+      <w:r>
+        <w:rPr>
+          <w:rFonts w:ascii="Calibri" w:hAnsi="Calibri" w:cs="Calibri" w:eastAsia="Calibri"/>
+          <w:color w:val="auto"/>
+          <w:spacing w:val="0"/>
+          <w:position w:val="0"/>
+          <w:sz w:val="22"/>
+          <w:shd w:fill="auto" w:val="clear"/>
+        </w:rPr>
+        <w:t xml:space="preserve">  &lt;head&gt;</w:t>
+      </w:r>
+    </w:p>
+    <w:p>
+      <w:pPr>
+        <w:spacing w:before="0" w:after="160" w:line="256"/>
+        <w:ind w:right="0" w:left="0" w:firstLine="0"/>
+        <w:jc w:val="left"/>
+        <w:rPr>
+          <w:rFonts w:ascii="Calibri" w:hAnsi="Calibri" w:cs="Calibri" w:eastAsia="Calibri"/>
+          <w:color w:val="auto"/>
+          <w:spacing w:val="0"/>
+          <w:position w:val="0"/>
+          <w:sz w:val="22"/>
+          <w:shd w:fill="auto" w:val="clear"/>
+        </w:rPr>
+      </w:pPr>
+      <w:r>
+        <w:rPr>
+          <w:rFonts w:ascii="Calibri" w:hAnsi="Calibri" w:cs="Calibri" w:eastAsia="Calibri"/>
+          <w:color w:val="auto"/>
+          <w:spacing w:val="0"/>
+          <w:position w:val="0"/>
+          <w:sz w:val="22"/>
+          <w:shd w:fill="auto" w:val="clear"/>
+        </w:rPr>
+        <w:t xml:space="preserve">    &lt;meta charset="utf-8"&gt;</w:t>
+      </w:r>
+    </w:p>
+    <w:p>
+      <w:pPr>
+        <w:spacing w:before="0" w:after="160" w:line="256"/>
+        <w:ind w:right="0" w:left="0" w:firstLine="0"/>
+        <w:jc w:val="left"/>
+        <w:rPr>
+          <w:rFonts w:ascii="Calibri" w:hAnsi="Calibri" w:cs="Calibri" w:eastAsia="Calibri"/>
+          <w:color w:val="auto"/>
+          <w:spacing w:val="0"/>
+          <w:position w:val="0"/>
+          <w:sz w:val="22"/>
+          <w:shd w:fill="auto" w:val="clear"/>
+        </w:rPr>
+      </w:pPr>
+      <w:r>
+        <w:rPr>
+          <w:rFonts w:ascii="Calibri" w:hAnsi="Calibri" w:cs="Calibri" w:eastAsia="Calibri"/>
+          <w:color w:val="auto"/>
+          <w:spacing w:val="0"/>
+          <w:position w:val="0"/>
+          <w:sz w:val="22"/>
+          <w:shd w:fill="auto" w:val="clear"/>
+        </w:rPr>
+        <w:t xml:space="preserve">    &lt;title&gt;&lt;/title&gt;</w:t>
+      </w:r>
+    </w:p>
+    <w:p>
+      <w:pPr>
+        <w:spacing w:before="0" w:after="160" w:line="256"/>
+        <w:ind w:right="0" w:left="0" w:firstLine="0"/>
+        <w:jc w:val="left"/>
+        <w:rPr>
+          <w:rFonts w:ascii="Calibri" w:hAnsi="Calibri" w:cs="Calibri" w:eastAsia="Calibri"/>
+          <w:color w:val="auto"/>
+          <w:spacing w:val="0"/>
+          <w:position w:val="0"/>
+          <w:sz w:val="22"/>
+          <w:shd w:fill="auto" w:val="clear"/>
+        </w:rPr>
+      </w:pPr>
+      <w:r>
+        <w:rPr>
+          <w:rFonts w:ascii="Calibri" w:hAnsi="Calibri" w:cs="Calibri" w:eastAsia="Calibri"/>
+          <w:color w:val="auto"/>
+          <w:spacing w:val="0"/>
+          <w:position w:val="0"/>
+          <w:sz w:val="22"/>
+          <w:shd w:fill="auto" w:val="clear"/>
+        </w:rPr>
+        <w:t xml:space="preserve">    &lt;link rel="stylesheet" href="style.css"&gt;</w:t>
+      </w:r>
+    </w:p>
+    <w:p>
+      <w:pPr>
+        <w:spacing w:before="0" w:after="160" w:line="256"/>
+        <w:ind w:right="0" w:left="0" w:firstLine="0"/>
+        <w:jc w:val="left"/>
+        <w:rPr>
+          <w:rFonts w:ascii="Calibri" w:hAnsi="Calibri" w:cs="Calibri" w:eastAsia="Calibri"/>
+          <w:color w:val="auto"/>
+          <w:spacing w:val="0"/>
+          <w:position w:val="0"/>
+          <w:sz w:val="22"/>
+          <w:shd w:fill="auto" w:val="clear"/>
+        </w:rPr>
+      </w:pPr>
+      <w:r>
+        <w:rPr>
+          <w:rFonts w:ascii="Calibri" w:hAnsi="Calibri" w:cs="Calibri" w:eastAsia="Calibri"/>
+          <w:color w:val="auto"/>
+          <w:spacing w:val="0"/>
+          <w:position w:val="0"/>
+          <w:sz w:val="22"/>
+          <w:shd w:fill="auto" w:val="clear"/>
+        </w:rPr>
+        <w:t xml:space="preserve">  &lt;/head&gt;</w:t>
+      </w:r>
+    </w:p>
+    <w:p>
+      <w:pPr>
+        <w:spacing w:before="0" w:after="160" w:line="256"/>
+        <w:ind w:right="0" w:left="0" w:firstLine="0"/>
+        <w:jc w:val="left"/>
+        <w:rPr>
+          <w:rFonts w:ascii="Calibri" w:hAnsi="Calibri" w:cs="Calibri" w:eastAsia="Calibri"/>
+          <w:color w:val="auto"/>
+          <w:spacing w:val="0"/>
+          <w:position w:val="0"/>
+          <w:sz w:val="22"/>
+          <w:shd w:fill="auto" w:val="clear"/>
+        </w:rPr>
+      </w:pPr>
+      <w:r>
+        <w:rPr>
+          <w:rFonts w:ascii="Calibri" w:hAnsi="Calibri" w:cs="Calibri" w:eastAsia="Calibri"/>
+          <w:color w:val="auto"/>
+          <w:spacing w:val="0"/>
+          <w:position w:val="0"/>
+          <w:sz w:val="22"/>
+          <w:shd w:fill="auto" w:val="clear"/>
+        </w:rPr>
+        <w:t xml:space="preserve">  &lt;body&gt;</w:t>
+      </w:r>
+    </w:p>
+    <w:p>
+      <w:pPr>
+        <w:spacing w:before="0" w:after="160" w:line="256"/>
+        <w:ind w:right="0" w:left="0" w:firstLine="0"/>
+        <w:jc w:val="left"/>
+        <w:rPr>
+          <w:rFonts w:ascii="Calibri" w:hAnsi="Calibri" w:cs="Calibri" w:eastAsia="Calibri"/>
+          <w:color w:val="auto"/>
+          <w:spacing w:val="0"/>
+          <w:position w:val="0"/>
+          <w:sz w:val="22"/>
+          <w:shd w:fill="auto" w:val="clear"/>
+        </w:rPr>
+      </w:pPr>
+      <w:r>
+        <w:rPr>
+          <w:rFonts w:ascii="Calibri" w:hAnsi="Calibri" w:cs="Calibri" w:eastAsia="Calibri"/>
+          <w:color w:val="auto"/>
+          <w:spacing w:val="0"/>
+          <w:position w:val="0"/>
+          <w:sz w:val="22"/>
+          <w:shd w:fill="auto" w:val="clear"/>
+        </w:rPr>
+        <w:t xml:space="preserve">  &lt;div class="contact-form"&gt;</w:t>
+      </w:r>
+    </w:p>
+    <w:p>
+      <w:pPr>
+        <w:spacing w:before="0" w:after="160" w:line="256"/>
+        <w:ind w:right="0" w:left="0" w:firstLine="0"/>
+        <w:jc w:val="left"/>
+        <w:rPr>
+          <w:rFonts w:ascii="Calibri" w:hAnsi="Calibri" w:cs="Calibri" w:eastAsia="Calibri"/>
+          <w:color w:val="auto"/>
+          <w:spacing w:val="0"/>
+          <w:position w:val="0"/>
+          <w:sz w:val="22"/>
+          <w:shd w:fill="auto" w:val="clear"/>
+        </w:rPr>
+      </w:pPr>
+      <w:r>
+        <w:rPr>
+          <w:rFonts w:ascii="Calibri" w:hAnsi="Calibri" w:cs="Calibri" w:eastAsia="Calibri"/>
+          <w:color w:val="auto"/>
+          <w:spacing w:val="0"/>
+          <w:position w:val="0"/>
+          <w:sz w:val="22"/>
+          <w:shd w:fill="auto" w:val="clear"/>
+        </w:rPr>
+        <w:t xml:space="preserve">    &lt;h1&gt;Contact Us&lt;/h1&gt;</w:t>
+      </w:r>
+    </w:p>
+    <w:p>
+      <w:pPr>
+        <w:spacing w:before="0" w:after="160" w:line="256"/>
+        <w:ind w:right="0" w:left="0" w:firstLine="0"/>
+        <w:jc w:val="left"/>
+        <w:rPr>
+          <w:rFonts w:ascii="Calibri" w:hAnsi="Calibri" w:cs="Calibri" w:eastAsia="Calibri"/>
+          <w:color w:val="auto"/>
+          <w:spacing w:val="0"/>
+          <w:position w:val="0"/>
+          <w:sz w:val="22"/>
+          <w:shd w:fill="auto" w:val="clear"/>
+        </w:rPr>
+      </w:pPr>
+      <w:r>
+        <w:rPr>
+          <w:rFonts w:ascii="Calibri" w:hAnsi="Calibri" w:cs="Calibri" w:eastAsia="Calibri"/>
+          <w:color w:val="auto"/>
+          <w:spacing w:val="0"/>
+          <w:position w:val="0"/>
+          <w:sz w:val="22"/>
+          <w:shd w:fill="auto" w:val="clear"/>
+        </w:rPr>
+        <w:t xml:space="preserve">    &lt;div class="txtb"&gt;</w:t>
+      </w:r>
+    </w:p>
+    <w:p>
+      <w:pPr>
+        <w:spacing w:before="0" w:after="160" w:line="256"/>
+        <w:ind w:right="0" w:left="0" w:firstLine="0"/>
+        <w:jc w:val="left"/>
+        <w:rPr>
+          <w:rFonts w:ascii="Calibri" w:hAnsi="Calibri" w:cs="Calibri" w:eastAsia="Calibri"/>
+          <w:color w:val="auto"/>
+          <w:spacing w:val="0"/>
+          <w:position w:val="0"/>
+          <w:sz w:val="22"/>
+          <w:shd w:fill="auto" w:val="clear"/>
+        </w:rPr>
+      </w:pPr>
+      <w:r>
+        <w:rPr>
+          <w:rFonts w:ascii="Calibri" w:hAnsi="Calibri" w:cs="Calibri" w:eastAsia="Calibri"/>
+          <w:color w:val="auto"/>
+          <w:spacing w:val="0"/>
+          <w:position w:val="0"/>
+          <w:sz w:val="22"/>
+          <w:shd w:fill="auto" w:val="clear"/>
+        </w:rPr>
+        <w:t xml:space="preserve">      &lt;label&gt;Full Name :&lt;/label&gt;</w:t>
+      </w:r>
+    </w:p>
+    <w:p>
+      <w:pPr>
+        <w:spacing w:before="0" w:after="160" w:line="256"/>
+        <w:ind w:right="0" w:left="0" w:firstLine="0"/>
+        <w:jc w:val="left"/>
+        <w:rPr>
+          <w:rFonts w:ascii="Calibri" w:hAnsi="Calibri" w:cs="Calibri" w:eastAsia="Calibri"/>
+          <w:color w:val="auto"/>
+          <w:spacing w:val="0"/>
+          <w:position w:val="0"/>
+          <w:sz w:val="22"/>
+          <w:shd w:fill="auto" w:val="clear"/>
+        </w:rPr>
+      </w:pPr>
+      <w:r>
+        <w:rPr>
+          <w:rFonts w:ascii="Calibri" w:hAnsi="Calibri" w:cs="Calibri" w:eastAsia="Calibri"/>
+          <w:color w:val="auto"/>
+          <w:spacing w:val="0"/>
+          <w:position w:val="0"/>
+          <w:sz w:val="22"/>
+          <w:shd w:fill="auto" w:val="clear"/>
+        </w:rPr>
+        <w:t xml:space="preserve">      &lt;input type="text" name="" value="" placeholder="Enter Your Name"&gt;</w:t>
+      </w:r>
+    </w:p>
+    <w:p>
+      <w:pPr>
+        <w:spacing w:before="0" w:after="160" w:line="256"/>
+        <w:ind w:right="0" w:left="0" w:firstLine="0"/>
+        <w:jc w:val="left"/>
+        <w:rPr>
+          <w:rFonts w:ascii="Calibri" w:hAnsi="Calibri" w:cs="Calibri" w:eastAsia="Calibri"/>
+          <w:color w:val="auto"/>
+          <w:spacing w:val="0"/>
+          <w:position w:val="0"/>
+          <w:sz w:val="22"/>
+          <w:shd w:fill="auto" w:val="clear"/>
+        </w:rPr>
+      </w:pPr>
+      <w:r>
+        <w:rPr>
+          <w:rFonts w:ascii="Calibri" w:hAnsi="Calibri" w:cs="Calibri" w:eastAsia="Calibri"/>
+          <w:color w:val="auto"/>
+          <w:spacing w:val="0"/>
+          <w:position w:val="0"/>
+          <w:sz w:val="22"/>
+          <w:shd w:fill="auto" w:val="clear"/>
+        </w:rPr>
+        <w:t xml:space="preserve">    &lt;/div&gt;</w:t>
+      </w:r>
+    </w:p>
+    <w:p>
+      <w:pPr>
+        <w:spacing w:before="0" w:after="160" w:line="256"/>
+        <w:ind w:right="0" w:left="0" w:firstLine="0"/>
+        <w:jc w:val="left"/>
+        <w:rPr>
+          <w:rFonts w:ascii="Calibri" w:hAnsi="Calibri" w:cs="Calibri" w:eastAsia="Calibri"/>
+          <w:color w:val="auto"/>
+          <w:spacing w:val="0"/>
+          <w:position w:val="0"/>
+          <w:sz w:val="22"/>
+          <w:shd w:fill="auto" w:val="clear"/>
+        </w:rPr>
+      </w:pPr>
+    </w:p>
+    <w:p>
+      <w:pPr>
+        <w:spacing w:before="0" w:after="160" w:line="256"/>
+        <w:ind w:right="0" w:left="0" w:firstLine="0"/>
+        <w:jc w:val="left"/>
+        <w:rPr>
+          <w:rFonts w:ascii="Calibri" w:hAnsi="Calibri" w:cs="Calibri" w:eastAsia="Calibri"/>
+          <w:color w:val="auto"/>
+          <w:spacing w:val="0"/>
+          <w:position w:val="0"/>
+          <w:sz w:val="22"/>
+          <w:shd w:fill="auto" w:val="clear"/>
+        </w:rPr>
+      </w:pPr>
+      <w:r>
+        <w:rPr>
+          <w:rFonts w:ascii="Calibri" w:hAnsi="Calibri" w:cs="Calibri" w:eastAsia="Calibri"/>
+          <w:color w:val="auto"/>
+          <w:spacing w:val="0"/>
+          <w:position w:val="0"/>
+          <w:sz w:val="22"/>
+          <w:shd w:fill="auto" w:val="clear"/>
+        </w:rPr>
+        <w:t xml:space="preserve">    &lt;div class="txtb"&gt;</w:t>
+      </w:r>
+    </w:p>
+    <w:p>
+      <w:pPr>
+        <w:spacing w:before="0" w:after="160" w:line="256"/>
+        <w:ind w:right="0" w:left="0" w:firstLine="0"/>
+        <w:jc w:val="left"/>
+        <w:rPr>
+          <w:rFonts w:ascii="Calibri" w:hAnsi="Calibri" w:cs="Calibri" w:eastAsia="Calibri"/>
+          <w:color w:val="auto"/>
+          <w:spacing w:val="0"/>
+          <w:position w:val="0"/>
+          <w:sz w:val="22"/>
+          <w:shd w:fill="auto" w:val="clear"/>
+        </w:rPr>
+      </w:pPr>
+      <w:r>
+        <w:rPr>
+          <w:rFonts w:ascii="Calibri" w:hAnsi="Calibri" w:cs="Calibri" w:eastAsia="Calibri"/>
+          <w:color w:val="auto"/>
+          <w:spacing w:val="0"/>
+          <w:position w:val="0"/>
+          <w:sz w:val="22"/>
+          <w:shd w:fill="auto" w:val="clear"/>
+        </w:rPr>
+        <w:t xml:space="preserve">      &lt;label&gt;Email :&lt;/label&gt;</w:t>
+      </w:r>
+    </w:p>
+    <w:p>
+      <w:pPr>
+        <w:spacing w:before="0" w:after="160" w:line="256"/>
+        <w:ind w:right="0" w:left="0" w:firstLine="0"/>
+        <w:jc w:val="left"/>
+        <w:rPr>
+          <w:rFonts w:ascii="Calibri" w:hAnsi="Calibri" w:cs="Calibri" w:eastAsia="Calibri"/>
+          <w:color w:val="auto"/>
+          <w:spacing w:val="0"/>
+          <w:position w:val="0"/>
+          <w:sz w:val="22"/>
+          <w:shd w:fill="auto" w:val="clear"/>
+        </w:rPr>
+      </w:pPr>
+      <w:r>
+        <w:rPr>
+          <w:rFonts w:ascii="Calibri" w:hAnsi="Calibri" w:cs="Calibri" w:eastAsia="Calibri"/>
+          <w:color w:val="auto"/>
+          <w:spacing w:val="0"/>
+          <w:position w:val="0"/>
+          <w:sz w:val="22"/>
+          <w:shd w:fill="auto" w:val="clear"/>
+        </w:rPr>
+        <w:t xml:space="preserve">      &lt;input type="email" name="" value="" placeholder="Enter Your Email"&gt;</w:t>
+      </w:r>
+    </w:p>
+    <w:p>
+      <w:pPr>
+        <w:spacing w:before="0" w:after="160" w:line="256"/>
+        <w:ind w:right="0" w:left="0" w:firstLine="0"/>
+        <w:jc w:val="left"/>
+        <w:rPr>
+          <w:rFonts w:ascii="Calibri" w:hAnsi="Calibri" w:cs="Calibri" w:eastAsia="Calibri"/>
+          <w:color w:val="auto"/>
+          <w:spacing w:val="0"/>
+          <w:position w:val="0"/>
+          <w:sz w:val="22"/>
+          <w:shd w:fill="auto" w:val="clear"/>
+        </w:rPr>
+      </w:pPr>
+      <w:r>
+        <w:rPr>
+          <w:rFonts w:ascii="Calibri" w:hAnsi="Calibri" w:cs="Calibri" w:eastAsia="Calibri"/>
+          <w:color w:val="auto"/>
+          <w:spacing w:val="0"/>
+          <w:position w:val="0"/>
+          <w:sz w:val="22"/>
+          <w:shd w:fill="auto" w:val="clear"/>
+        </w:rPr>
+        <w:t xml:space="preserve">    &lt;/div&gt;</w:t>
+      </w:r>
+    </w:p>
+    <w:p>
+      <w:pPr>
+        <w:spacing w:before="0" w:after="160" w:line="256"/>
+        <w:ind w:right="0" w:left="0" w:firstLine="0"/>
+        <w:jc w:val="left"/>
+        <w:rPr>
+          <w:rFonts w:ascii="Calibri" w:hAnsi="Calibri" w:cs="Calibri" w:eastAsia="Calibri"/>
+          <w:color w:val="auto"/>
+          <w:spacing w:val="0"/>
+          <w:position w:val="0"/>
+          <w:sz w:val="22"/>
+          <w:shd w:fill="auto" w:val="clear"/>
+        </w:rPr>
+      </w:pPr>
+    </w:p>
+    <w:p>
+      <w:pPr>
+        <w:spacing w:before="0" w:after="160" w:line="256"/>
+        <w:ind w:right="0" w:left="0" w:firstLine="0"/>
+        <w:jc w:val="left"/>
+        <w:rPr>
+          <w:rFonts w:ascii="Calibri" w:hAnsi="Calibri" w:cs="Calibri" w:eastAsia="Calibri"/>
+          <w:color w:val="auto"/>
+          <w:spacing w:val="0"/>
+          <w:position w:val="0"/>
+          <w:sz w:val="22"/>
+          <w:shd w:fill="auto" w:val="clear"/>
+        </w:rPr>
+      </w:pPr>
+      <w:r>
+        <w:rPr>
+          <w:rFonts w:ascii="Calibri" w:hAnsi="Calibri" w:cs="Calibri" w:eastAsia="Calibri"/>
+          <w:color w:val="auto"/>
+          <w:spacing w:val="0"/>
+          <w:position w:val="0"/>
+          <w:sz w:val="22"/>
+          <w:shd w:fill="auto" w:val="clear"/>
+        </w:rPr>
+        <w:t xml:space="preserve">    &lt;div class="txtb"&gt;</w:t>
+      </w:r>
+    </w:p>
+    <w:p>
+      <w:pPr>
+        <w:spacing w:before="0" w:after="160" w:line="256"/>
+        <w:ind w:right="0" w:left="0" w:firstLine="0"/>
+        <w:jc w:val="left"/>
+        <w:rPr>
+          <w:rFonts w:ascii="Calibri" w:hAnsi="Calibri" w:cs="Calibri" w:eastAsia="Calibri"/>
+          <w:color w:val="auto"/>
+          <w:spacing w:val="0"/>
+          <w:position w:val="0"/>
+          <w:sz w:val="22"/>
+          <w:shd w:fill="auto" w:val="clear"/>
+        </w:rPr>
+      </w:pPr>
+      <w:r>
+        <w:rPr>
+          <w:rFonts w:ascii="Calibri" w:hAnsi="Calibri" w:cs="Calibri" w:eastAsia="Calibri"/>
+          <w:color w:val="auto"/>
+          <w:spacing w:val="0"/>
+          <w:position w:val="0"/>
+          <w:sz w:val="22"/>
+          <w:shd w:fill="auto" w:val="clear"/>
+        </w:rPr>
+        <w:t xml:space="preserve">      &lt;label&gt;Phone Number :&lt;/label&gt;</w:t>
+      </w:r>
+    </w:p>
+    <w:p>
+      <w:pPr>
+        <w:spacing w:before="0" w:after="160" w:line="256"/>
+        <w:ind w:right="0" w:left="0" w:firstLine="0"/>
+        <w:jc w:val="left"/>
+        <w:rPr>
+          <w:rFonts w:ascii="Calibri" w:hAnsi="Calibri" w:cs="Calibri" w:eastAsia="Calibri"/>
+          <w:color w:val="auto"/>
+          <w:spacing w:val="0"/>
+          <w:position w:val="0"/>
+          <w:sz w:val="22"/>
+          <w:shd w:fill="auto" w:val="clear"/>
+        </w:rPr>
+      </w:pPr>
+      <w:r>
+        <w:rPr>
+          <w:rFonts w:ascii="Calibri" w:hAnsi="Calibri" w:cs="Calibri" w:eastAsia="Calibri"/>
+          <w:color w:val="auto"/>
+          <w:spacing w:val="0"/>
+          <w:position w:val="0"/>
+          <w:sz w:val="22"/>
+          <w:shd w:fill="auto" w:val="clear"/>
+        </w:rPr>
+        <w:t xml:space="preserve">      &lt;input type="text" name="" value="" placeholder="Enter Your Phone Number"&gt;</w:t>
+      </w:r>
+    </w:p>
+    <w:p>
+      <w:pPr>
+        <w:spacing w:before="0" w:after="160" w:line="256"/>
+        <w:ind w:right="0" w:left="0" w:firstLine="0"/>
+        <w:jc w:val="left"/>
+        <w:rPr>
+          <w:rFonts w:ascii="Calibri" w:hAnsi="Calibri" w:cs="Calibri" w:eastAsia="Calibri"/>
+          <w:color w:val="auto"/>
+          <w:spacing w:val="0"/>
+          <w:position w:val="0"/>
+          <w:sz w:val="22"/>
+          <w:shd w:fill="auto" w:val="clear"/>
+        </w:rPr>
+      </w:pPr>
+      <w:r>
+        <w:rPr>
+          <w:rFonts w:ascii="Calibri" w:hAnsi="Calibri" w:cs="Calibri" w:eastAsia="Calibri"/>
+          <w:color w:val="auto"/>
+          <w:spacing w:val="0"/>
+          <w:position w:val="0"/>
+          <w:sz w:val="22"/>
+          <w:shd w:fill="auto" w:val="clear"/>
+        </w:rPr>
+        <w:t xml:space="preserve">    &lt;/div&gt;</w:t>
+      </w:r>
+    </w:p>
+    <w:p>
+      <w:pPr>
+        <w:spacing w:before="0" w:after="160" w:line="256"/>
+        <w:ind w:right="0" w:left="0" w:firstLine="0"/>
+        <w:jc w:val="left"/>
+        <w:rPr>
+          <w:rFonts w:ascii="Calibri" w:hAnsi="Calibri" w:cs="Calibri" w:eastAsia="Calibri"/>
+          <w:color w:val="auto"/>
+          <w:spacing w:val="0"/>
+          <w:position w:val="0"/>
+          <w:sz w:val="22"/>
+          <w:shd w:fill="auto" w:val="clear"/>
+        </w:rPr>
+      </w:pPr>
+    </w:p>
+    <w:p>
+      <w:pPr>
+        <w:spacing w:before="0" w:after="160" w:line="256"/>
+        <w:ind w:right="0" w:left="0" w:firstLine="0"/>
+        <w:jc w:val="left"/>
+        <w:rPr>
+          <w:rFonts w:ascii="Calibri" w:hAnsi="Calibri" w:cs="Calibri" w:eastAsia="Calibri"/>
+          <w:color w:val="auto"/>
+          <w:spacing w:val="0"/>
+          <w:position w:val="0"/>
+          <w:sz w:val="22"/>
+          <w:shd w:fill="auto" w:val="clear"/>
+        </w:rPr>
+      </w:pPr>
+      <w:r>
+        <w:rPr>
+          <w:rFonts w:ascii="Calibri" w:hAnsi="Calibri" w:cs="Calibri" w:eastAsia="Calibri"/>
+          <w:color w:val="auto"/>
+          <w:spacing w:val="0"/>
+          <w:position w:val="0"/>
+          <w:sz w:val="22"/>
+          <w:shd w:fill="auto" w:val="clear"/>
+        </w:rPr>
+        <w:t xml:space="preserve">    &lt;div class="txtb"&gt;</w:t>
+      </w:r>
+    </w:p>
+    <w:p>
+      <w:pPr>
+        <w:spacing w:before="0" w:after="160" w:line="256"/>
+        <w:ind w:right="0" w:left="0" w:firstLine="0"/>
+        <w:jc w:val="left"/>
+        <w:rPr>
+          <w:rFonts w:ascii="Calibri" w:hAnsi="Calibri" w:cs="Calibri" w:eastAsia="Calibri"/>
+          <w:color w:val="auto"/>
+          <w:spacing w:val="0"/>
+          <w:position w:val="0"/>
+          <w:sz w:val="22"/>
+          <w:shd w:fill="auto" w:val="clear"/>
+        </w:rPr>
+      </w:pPr>
+      <w:r>
+        <w:rPr>
+          <w:rFonts w:ascii="Calibri" w:hAnsi="Calibri" w:cs="Calibri" w:eastAsia="Calibri"/>
+          <w:color w:val="auto"/>
+          <w:spacing w:val="0"/>
+          <w:position w:val="0"/>
+          <w:sz w:val="22"/>
+          <w:shd w:fill="auto" w:val="clear"/>
+        </w:rPr>
+        <w:t xml:space="preserve">      &lt;label&gt;Message :&lt;/label&gt;</w:t>
+      </w:r>
+    </w:p>
+    <w:p>
+      <w:pPr>
+        <w:spacing w:before="0" w:after="160" w:line="256"/>
+        <w:ind w:right="0" w:left="0" w:firstLine="0"/>
+        <w:jc w:val="left"/>
+        <w:rPr>
+          <w:rFonts w:ascii="Calibri" w:hAnsi="Calibri" w:cs="Calibri" w:eastAsia="Calibri"/>
+          <w:color w:val="auto"/>
+          <w:spacing w:val="0"/>
+          <w:position w:val="0"/>
+          <w:sz w:val="22"/>
+          <w:shd w:fill="auto" w:val="clear"/>
+        </w:rPr>
+      </w:pPr>
+      <w:r>
+        <w:rPr>
+          <w:rFonts w:ascii="Calibri" w:hAnsi="Calibri" w:cs="Calibri" w:eastAsia="Calibri"/>
+          <w:color w:val="auto"/>
+          <w:spacing w:val="0"/>
+          <w:position w:val="0"/>
+          <w:sz w:val="22"/>
+          <w:shd w:fill="auto" w:val="clear"/>
+        </w:rPr>
+        <w:t xml:space="preserve">      &lt;textarea&gt;&lt;/textarea&gt;</w:t>
+      </w:r>
+    </w:p>
+    <w:p>
+      <w:pPr>
+        <w:spacing w:before="0" w:after="160" w:line="256"/>
+        <w:ind w:right="0" w:left="0" w:firstLine="0"/>
+        <w:jc w:val="left"/>
+        <w:rPr>
+          <w:rFonts w:ascii="Calibri" w:hAnsi="Calibri" w:cs="Calibri" w:eastAsia="Calibri"/>
+          <w:color w:val="auto"/>
+          <w:spacing w:val="0"/>
+          <w:position w:val="0"/>
+          <w:sz w:val="22"/>
+          <w:shd w:fill="auto" w:val="clear"/>
+        </w:rPr>
+      </w:pPr>
+      <w:r>
+        <w:rPr>
+          <w:rFonts w:ascii="Calibri" w:hAnsi="Calibri" w:cs="Calibri" w:eastAsia="Calibri"/>
+          <w:color w:val="auto"/>
+          <w:spacing w:val="0"/>
+          <w:position w:val="0"/>
+          <w:sz w:val="22"/>
+          <w:shd w:fill="auto" w:val="clear"/>
+        </w:rPr>
+        <w:t xml:space="preserve">    &lt;/div&gt;</w:t>
+      </w:r>
+    </w:p>
+    <w:p>
+      <w:pPr>
+        <w:spacing w:before="0" w:after="160" w:line="256"/>
+        <w:ind w:right="0" w:left="0" w:firstLine="0"/>
+        <w:jc w:val="left"/>
+        <w:rPr>
+          <w:rFonts w:ascii="Calibri" w:hAnsi="Calibri" w:cs="Calibri" w:eastAsia="Calibri"/>
+          <w:color w:val="auto"/>
+          <w:spacing w:val="0"/>
+          <w:position w:val="0"/>
+          <w:sz w:val="22"/>
+          <w:shd w:fill="auto" w:val="clear"/>
+        </w:rPr>
+      </w:pPr>
+      <w:r>
+        <w:rPr>
+          <w:rFonts w:ascii="Calibri" w:hAnsi="Calibri" w:cs="Calibri" w:eastAsia="Calibri"/>
+          <w:color w:val="auto"/>
+          <w:spacing w:val="0"/>
+          <w:position w:val="0"/>
+          <w:sz w:val="22"/>
+          <w:shd w:fill="auto" w:val="clear"/>
+        </w:rPr>
+        <w:t xml:space="preserve">    &lt;a class="btn"&gt;Send&lt;/a&gt;</w:t>
+      </w:r>
+    </w:p>
+    <w:p>
+      <w:pPr>
+        <w:spacing w:before="0" w:after="160" w:line="256"/>
+        <w:ind w:right="0" w:left="0" w:firstLine="0"/>
+        <w:jc w:val="left"/>
+        <w:rPr>
+          <w:rFonts w:ascii="Calibri" w:hAnsi="Calibri" w:cs="Calibri" w:eastAsia="Calibri"/>
+          <w:color w:val="auto"/>
+          <w:spacing w:val="0"/>
+          <w:position w:val="0"/>
+          <w:sz w:val="22"/>
+          <w:shd w:fill="auto" w:val="clear"/>
+        </w:rPr>
+      </w:pPr>
+      <w:r>
+        <w:rPr>
+          <w:rFonts w:ascii="Calibri" w:hAnsi="Calibri" w:cs="Calibri" w:eastAsia="Calibri"/>
+          <w:color w:val="auto"/>
+          <w:spacing w:val="0"/>
+          <w:position w:val="0"/>
+          <w:sz w:val="22"/>
+          <w:shd w:fill="auto" w:val="clear"/>
+        </w:rPr>
+        <w:t xml:space="preserve">  &lt;/div&gt;</w:t>
+      </w:r>
+    </w:p>
+    <w:p>
+      <w:pPr>
+        <w:spacing w:before="0" w:after="160" w:line="256"/>
+        <w:ind w:right="0" w:left="0" w:firstLine="0"/>
+        <w:jc w:val="left"/>
+        <w:rPr>
+          <w:rFonts w:ascii="Calibri" w:hAnsi="Calibri" w:cs="Calibri" w:eastAsia="Calibri"/>
+          <w:color w:val="auto"/>
+          <w:spacing w:val="0"/>
+          <w:position w:val="0"/>
+          <w:sz w:val="22"/>
+          <w:shd w:fill="auto" w:val="clear"/>
+        </w:rPr>
+      </w:pPr>
+      <w:r>
+        <w:rPr>
+          <w:rFonts w:ascii="Calibri" w:hAnsi="Calibri" w:cs="Calibri" w:eastAsia="Calibri"/>
+          <w:color w:val="auto"/>
+          <w:spacing w:val="0"/>
+          <w:position w:val="0"/>
+          <w:sz w:val="22"/>
+          <w:shd w:fill="auto" w:val="clear"/>
+        </w:rPr>
+        <w:t xml:space="preserve">  &lt;/body&gt;</w:t>
+      </w:r>
+    </w:p>
+    <w:p>
+      <w:pPr>
+        <w:spacing w:before="0" w:after="160" w:line="256"/>
+        <w:ind w:right="0" w:left="0" w:firstLine="0"/>
+        <w:jc w:val="left"/>
+        <w:rPr>
+          <w:rFonts w:ascii="Calibri" w:hAnsi="Calibri" w:cs="Calibri" w:eastAsia="Calibri"/>
+          <w:color w:val="auto"/>
+          <w:spacing w:val="0"/>
+          <w:position w:val="0"/>
+          <w:sz w:val="22"/>
+          <w:shd w:fill="auto" w:val="clear"/>
+        </w:rPr>
+      </w:pPr>
+      <w:r>
+        <w:rPr>
+          <w:rFonts w:ascii="Calibri" w:hAnsi="Calibri" w:cs="Calibri" w:eastAsia="Calibri"/>
+          <w:color w:val="auto"/>
+          <w:spacing w:val="0"/>
+          <w:position w:val="0"/>
+          <w:sz w:val="22"/>
+          <w:shd w:fill="auto" w:val="clear"/>
+        </w:rPr>
+        <w:t xml:space="preserve">&lt;/html&gt;</w:t>
+      </w:r>
+    </w:p>
+    <w:p>
+      <w:pPr>
+        <w:spacing w:before="0" w:after="160" w:line="256"/>
+        <w:ind w:right="0" w:left="0" w:firstLine="0"/>
+        <w:jc w:val="left"/>
+        <w:rPr>
+          <w:rFonts w:ascii="Calibri" w:hAnsi="Calibri" w:cs="Calibri" w:eastAsia="Calibri"/>
+          <w:color w:val="auto"/>
+          <w:spacing w:val="0"/>
+          <w:position w:val="0"/>
+          <w:sz w:val="22"/>
+          <w:shd w:fill="auto" w:val="clear"/>
+        </w:rPr>
+      </w:pPr>
+    </w:p>
+    <w:p>
+      <w:pPr>
+        <w:spacing w:before="0" w:after="160" w:line="256"/>
+        <w:ind w:right="0" w:left="0" w:firstLine="0"/>
+        <w:jc w:val="left"/>
+        <w:rPr>
+          <w:rFonts w:ascii="Calibri" w:hAnsi="Calibri" w:cs="Calibri" w:eastAsia="Calibri"/>
           <w:color w:val="auto"/>
           <w:spacing w:val="0"/>
           <w:position w:val="0"/>
@@ -3870,6 +4753,1634 @@
           <w:spacing w:val="0"/>
           <w:position w:val="0"/>
           <w:sz w:val="22"/>
+          <w:shd w:fill="auto" w:val="clear"/>
+        </w:rPr>
+      </w:pPr>
+    </w:p>
+    <w:p>
+      <w:pPr>
+        <w:spacing w:before="0" w:after="160" w:line="256"/>
+        <w:ind w:right="0" w:left="0" w:firstLine="0"/>
+        <w:jc w:val="left"/>
+        <w:rPr>
+          <w:rFonts w:ascii="Calibri" w:hAnsi="Calibri" w:cs="Calibri" w:eastAsia="Calibri"/>
+          <w:b/>
+          <w:color w:val="auto"/>
+          <w:spacing w:val="0"/>
+          <w:position w:val="0"/>
+          <w:sz w:val="52"/>
+          <w:shd w:fill="auto" w:val="clear"/>
+        </w:rPr>
+      </w:pPr>
+      <w:r>
+        <w:rPr>
+          <w:rFonts w:ascii="Calibri" w:hAnsi="Calibri" w:cs="Calibri" w:eastAsia="Calibri"/>
+          <w:b/>
+          <w:color w:val="auto"/>
+          <w:spacing w:val="0"/>
+          <w:position w:val="0"/>
+          <w:sz w:val="52"/>
+          <w:shd w:fill="auto" w:val="clear"/>
+        </w:rPr>
+        <w:t xml:space="preserve">Css For Contact Form</w:t>
+      </w:r>
+    </w:p>
+    <w:p>
+      <w:pPr>
+        <w:spacing w:before="0" w:after="160" w:line="256"/>
+        <w:ind w:right="0" w:left="0" w:firstLine="0"/>
+        <w:jc w:val="left"/>
+        <w:rPr>
+          <w:rFonts w:ascii="Calibri" w:hAnsi="Calibri" w:cs="Calibri" w:eastAsia="Calibri"/>
+          <w:b/>
+          <w:color w:val="auto"/>
+          <w:spacing w:val="0"/>
+          <w:position w:val="0"/>
+          <w:sz w:val="22"/>
+          <w:shd w:fill="auto" w:val="clear"/>
+        </w:rPr>
+      </w:pPr>
+      <w:r>
+        <w:rPr>
+          <w:rFonts w:ascii="Calibri" w:hAnsi="Calibri" w:cs="Calibri" w:eastAsia="Calibri"/>
+          <w:b/>
+          <w:color w:val="auto"/>
+          <w:spacing w:val="0"/>
+          <w:position w:val="0"/>
+          <w:sz w:val="22"/>
+          <w:shd w:fill="auto" w:val="clear"/>
+        </w:rPr>
+        <w:t xml:space="preserve">.contact-bg{</w:t>
+      </w:r>
+    </w:p>
+    <w:p>
+      <w:pPr>
+        <w:spacing w:before="0" w:after="160" w:line="256"/>
+        <w:ind w:right="0" w:left="0" w:firstLine="0"/>
+        <w:jc w:val="left"/>
+        <w:rPr>
+          <w:rFonts w:ascii="Calibri" w:hAnsi="Calibri" w:cs="Calibri" w:eastAsia="Calibri"/>
+          <w:b/>
+          <w:color w:val="auto"/>
+          <w:spacing w:val="0"/>
+          <w:position w:val="0"/>
+          <w:sz w:val="22"/>
+          <w:shd w:fill="auto" w:val="clear"/>
+        </w:rPr>
+      </w:pPr>
+      <w:r>
+        <w:rPr>
+          <w:rFonts w:ascii="Calibri" w:hAnsi="Calibri" w:cs="Calibri" w:eastAsia="Calibri"/>
+          <w:b/>
+          <w:color w:val="auto"/>
+          <w:spacing w:val="0"/>
+          <w:position w:val="0"/>
+          <w:sz w:val="22"/>
+          <w:shd w:fill="auto" w:val="clear"/>
+        </w:rPr>
+        <w:t xml:space="preserve">  margin: 0;</w:t>
+      </w:r>
+    </w:p>
+    <w:p>
+      <w:pPr>
+        <w:spacing w:before="0" w:after="160" w:line="256"/>
+        <w:ind w:right="0" w:left="0" w:firstLine="0"/>
+        <w:jc w:val="left"/>
+        <w:rPr>
+          <w:rFonts w:ascii="Calibri" w:hAnsi="Calibri" w:cs="Calibri" w:eastAsia="Calibri"/>
+          <w:b/>
+          <w:color w:val="auto"/>
+          <w:spacing w:val="0"/>
+          <w:position w:val="0"/>
+          <w:sz w:val="22"/>
+          <w:shd w:fill="auto" w:val="clear"/>
+        </w:rPr>
+      </w:pPr>
+      <w:r>
+        <w:rPr>
+          <w:rFonts w:ascii="Calibri" w:hAnsi="Calibri" w:cs="Calibri" w:eastAsia="Calibri"/>
+          <w:b/>
+          <w:color w:val="auto"/>
+          <w:spacing w:val="0"/>
+          <w:position w:val="0"/>
+          <w:sz w:val="22"/>
+          <w:shd w:fill="auto" w:val="clear"/>
+        </w:rPr>
+        <w:t xml:space="preserve">  padding: 0;</w:t>
+      </w:r>
+    </w:p>
+    <w:p>
+      <w:pPr>
+        <w:spacing w:before="0" w:after="160" w:line="256"/>
+        <w:ind w:right="0" w:left="0" w:firstLine="0"/>
+        <w:jc w:val="left"/>
+        <w:rPr>
+          <w:rFonts w:ascii="Calibri" w:hAnsi="Calibri" w:cs="Calibri" w:eastAsia="Calibri"/>
+          <w:b/>
+          <w:color w:val="auto"/>
+          <w:spacing w:val="0"/>
+          <w:position w:val="0"/>
+          <w:sz w:val="22"/>
+          <w:shd w:fill="auto" w:val="clear"/>
+        </w:rPr>
+      </w:pPr>
+      <w:r>
+        <w:rPr>
+          <w:rFonts w:ascii="Calibri" w:hAnsi="Calibri" w:cs="Calibri" w:eastAsia="Calibri"/>
+          <w:b/>
+          <w:color w:val="auto"/>
+          <w:spacing w:val="0"/>
+          <w:position w:val="0"/>
+          <w:sz w:val="22"/>
+          <w:shd w:fill="auto" w:val="clear"/>
+        </w:rPr>
+        <w:t xml:space="preserve">  background: url(bg.jfif);</w:t>
+      </w:r>
+    </w:p>
+    <w:p>
+      <w:pPr>
+        <w:spacing w:before="0" w:after="160" w:line="256"/>
+        <w:ind w:right="0" w:left="0" w:firstLine="0"/>
+        <w:jc w:val="left"/>
+        <w:rPr>
+          <w:rFonts w:ascii="Calibri" w:hAnsi="Calibri" w:cs="Calibri" w:eastAsia="Calibri"/>
+          <w:b/>
+          <w:color w:val="auto"/>
+          <w:spacing w:val="0"/>
+          <w:position w:val="0"/>
+          <w:sz w:val="22"/>
+          <w:shd w:fill="auto" w:val="clear"/>
+        </w:rPr>
+      </w:pPr>
+      <w:r>
+        <w:rPr>
+          <w:rFonts w:ascii="Calibri" w:hAnsi="Calibri" w:cs="Calibri" w:eastAsia="Calibri"/>
+          <w:b/>
+          <w:color w:val="auto"/>
+          <w:spacing w:val="0"/>
+          <w:position w:val="0"/>
+          <w:sz w:val="22"/>
+          <w:shd w:fill="auto" w:val="clear"/>
+        </w:rPr>
+        <w:t xml:space="preserve">  background-size: cover;</w:t>
+      </w:r>
+    </w:p>
+    <w:p>
+      <w:pPr>
+        <w:spacing w:before="0" w:after="160" w:line="256"/>
+        <w:ind w:right="0" w:left="0" w:firstLine="0"/>
+        <w:jc w:val="left"/>
+        <w:rPr>
+          <w:rFonts w:ascii="Calibri" w:hAnsi="Calibri" w:cs="Calibri" w:eastAsia="Calibri"/>
+          <w:b/>
+          <w:color w:val="auto"/>
+          <w:spacing w:val="0"/>
+          <w:position w:val="0"/>
+          <w:sz w:val="22"/>
+          <w:shd w:fill="auto" w:val="clear"/>
+        </w:rPr>
+      </w:pPr>
+      <w:r>
+        <w:rPr>
+          <w:rFonts w:ascii="Calibri" w:hAnsi="Calibri" w:cs="Calibri" w:eastAsia="Calibri"/>
+          <w:b/>
+          <w:color w:val="auto"/>
+          <w:spacing w:val="0"/>
+          <w:position w:val="0"/>
+          <w:sz w:val="22"/>
+          <w:shd w:fill="auto" w:val="clear"/>
+        </w:rPr>
+        <w:t xml:space="preserve">   background-image: url("bg.jfif")</w:t>
+      </w:r>
+    </w:p>
+    <w:p>
+      <w:pPr>
+        <w:spacing w:before="0" w:after="160" w:line="256"/>
+        <w:ind w:right="0" w:left="0" w:firstLine="0"/>
+        <w:jc w:val="left"/>
+        <w:rPr>
+          <w:rFonts w:ascii="Calibri" w:hAnsi="Calibri" w:cs="Calibri" w:eastAsia="Calibri"/>
+          <w:b/>
+          <w:color w:val="auto"/>
+          <w:spacing w:val="0"/>
+          <w:position w:val="0"/>
+          <w:sz w:val="22"/>
+          <w:shd w:fill="auto" w:val="clear"/>
+        </w:rPr>
+      </w:pPr>
+      <w:r>
+        <w:rPr>
+          <w:rFonts w:ascii="Calibri" w:hAnsi="Calibri" w:cs="Calibri" w:eastAsia="Calibri"/>
+          <w:b/>
+          <w:color w:val="auto"/>
+          <w:spacing w:val="0"/>
+          <w:position w:val="0"/>
+          <w:sz w:val="22"/>
+          <w:shd w:fill="auto" w:val="clear"/>
+        </w:rPr>
+        <w:t xml:space="preserve">}</w:t>
+      </w:r>
+    </w:p>
+    <w:p>
+      <w:pPr>
+        <w:spacing w:before="0" w:after="160" w:line="256"/>
+        <w:ind w:right="0" w:left="0" w:firstLine="0"/>
+        <w:jc w:val="left"/>
+        <w:rPr>
+          <w:rFonts w:ascii="Calibri" w:hAnsi="Calibri" w:cs="Calibri" w:eastAsia="Calibri"/>
+          <w:b/>
+          <w:color w:val="auto"/>
+          <w:spacing w:val="0"/>
+          <w:position w:val="0"/>
+          <w:sz w:val="22"/>
+          <w:shd w:fill="auto" w:val="clear"/>
+        </w:rPr>
+      </w:pPr>
+      <w:r>
+        <w:rPr>
+          <w:rFonts w:ascii="Calibri" w:hAnsi="Calibri" w:cs="Calibri" w:eastAsia="Calibri"/>
+          <w:b/>
+          <w:color w:val="auto"/>
+          <w:spacing w:val="0"/>
+          <w:position w:val="0"/>
+          <w:sz w:val="22"/>
+          <w:shd w:fill="auto" w:val="clear"/>
+        </w:rPr>
+        <w:t xml:space="preserve">.contact-form{</w:t>
+      </w:r>
+    </w:p>
+    <w:p>
+      <w:pPr>
+        <w:spacing w:before="0" w:after="160" w:line="256"/>
+        <w:ind w:right="0" w:left="0" w:firstLine="0"/>
+        <w:jc w:val="left"/>
+        <w:rPr>
+          <w:rFonts w:ascii="Calibri" w:hAnsi="Calibri" w:cs="Calibri" w:eastAsia="Calibri"/>
+          <w:b/>
+          <w:color w:val="auto"/>
+          <w:spacing w:val="0"/>
+          <w:position w:val="0"/>
+          <w:sz w:val="22"/>
+          <w:shd w:fill="auto" w:val="clear"/>
+        </w:rPr>
+      </w:pPr>
+      <w:r>
+        <w:rPr>
+          <w:rFonts w:ascii="Calibri" w:hAnsi="Calibri" w:cs="Calibri" w:eastAsia="Calibri"/>
+          <w:b/>
+          <w:color w:val="auto"/>
+          <w:spacing w:val="0"/>
+          <w:position w:val="0"/>
+          <w:sz w:val="22"/>
+          <w:shd w:fill="auto" w:val="clear"/>
+        </w:rPr>
+        <w:t xml:space="preserve">  width: 85%;</w:t>
+      </w:r>
+    </w:p>
+    <w:p>
+      <w:pPr>
+        <w:spacing w:before="0" w:after="160" w:line="256"/>
+        <w:ind w:right="0" w:left="0" w:firstLine="0"/>
+        <w:jc w:val="left"/>
+        <w:rPr>
+          <w:rFonts w:ascii="Calibri" w:hAnsi="Calibri" w:cs="Calibri" w:eastAsia="Calibri"/>
+          <w:b/>
+          <w:color w:val="auto"/>
+          <w:spacing w:val="0"/>
+          <w:position w:val="0"/>
+          <w:sz w:val="22"/>
+          <w:shd w:fill="auto" w:val="clear"/>
+        </w:rPr>
+      </w:pPr>
+      <w:r>
+        <w:rPr>
+          <w:rFonts w:ascii="Calibri" w:hAnsi="Calibri" w:cs="Calibri" w:eastAsia="Calibri"/>
+          <w:b/>
+          <w:color w:val="auto"/>
+          <w:spacing w:val="0"/>
+          <w:position w:val="0"/>
+          <w:sz w:val="22"/>
+          <w:shd w:fill="auto" w:val="clear"/>
+        </w:rPr>
+        <w:t xml:space="preserve">  max-width: 600px;</w:t>
+      </w:r>
+    </w:p>
+    <w:p>
+      <w:pPr>
+        <w:spacing w:before="0" w:after="160" w:line="256"/>
+        <w:ind w:right="0" w:left="0" w:firstLine="0"/>
+        <w:jc w:val="left"/>
+        <w:rPr>
+          <w:rFonts w:ascii="Calibri" w:hAnsi="Calibri" w:cs="Calibri" w:eastAsia="Calibri"/>
+          <w:b/>
+          <w:color w:val="auto"/>
+          <w:spacing w:val="0"/>
+          <w:position w:val="0"/>
+          <w:sz w:val="22"/>
+          <w:shd w:fill="auto" w:val="clear"/>
+        </w:rPr>
+      </w:pPr>
+      <w:r>
+        <w:rPr>
+          <w:rFonts w:ascii="Calibri" w:hAnsi="Calibri" w:cs="Calibri" w:eastAsia="Calibri"/>
+          <w:b/>
+          <w:color w:val="auto"/>
+          <w:spacing w:val="0"/>
+          <w:position w:val="0"/>
+          <w:sz w:val="22"/>
+          <w:shd w:fill="auto" w:val="clear"/>
+        </w:rPr>
+        <w:t xml:space="preserve">  background: #f1f1f1;</w:t>
+      </w:r>
+    </w:p>
+    <w:p>
+      <w:pPr>
+        <w:spacing w:before="0" w:after="160" w:line="256"/>
+        <w:ind w:right="0" w:left="0" w:firstLine="0"/>
+        <w:jc w:val="left"/>
+        <w:rPr>
+          <w:rFonts w:ascii="Calibri" w:hAnsi="Calibri" w:cs="Calibri" w:eastAsia="Calibri"/>
+          <w:b/>
+          <w:color w:val="auto"/>
+          <w:spacing w:val="0"/>
+          <w:position w:val="0"/>
+          <w:sz w:val="22"/>
+          <w:shd w:fill="auto" w:val="clear"/>
+        </w:rPr>
+      </w:pPr>
+      <w:r>
+        <w:rPr>
+          <w:rFonts w:ascii="Calibri" w:hAnsi="Calibri" w:cs="Calibri" w:eastAsia="Calibri"/>
+          <w:b/>
+          <w:color w:val="auto"/>
+          <w:spacing w:val="0"/>
+          <w:position w:val="0"/>
+          <w:sz w:val="22"/>
+          <w:shd w:fill="auto" w:val="clear"/>
+        </w:rPr>
+        <w:t xml:space="preserve">  position: absolute;</w:t>
+      </w:r>
+    </w:p>
+    <w:p>
+      <w:pPr>
+        <w:spacing w:before="0" w:after="160" w:line="256"/>
+        <w:ind w:right="0" w:left="0" w:firstLine="0"/>
+        <w:jc w:val="left"/>
+        <w:rPr>
+          <w:rFonts w:ascii="Calibri" w:hAnsi="Calibri" w:cs="Calibri" w:eastAsia="Calibri"/>
+          <w:b/>
+          <w:color w:val="auto"/>
+          <w:spacing w:val="0"/>
+          <w:position w:val="0"/>
+          <w:sz w:val="22"/>
+          <w:shd w:fill="auto" w:val="clear"/>
+        </w:rPr>
+      </w:pPr>
+      <w:r>
+        <w:rPr>
+          <w:rFonts w:ascii="Calibri" w:hAnsi="Calibri" w:cs="Calibri" w:eastAsia="Calibri"/>
+          <w:b/>
+          <w:color w:val="auto"/>
+          <w:spacing w:val="0"/>
+          <w:position w:val="0"/>
+          <w:sz w:val="22"/>
+          <w:shd w:fill="auto" w:val="clear"/>
+        </w:rPr>
+        <w:t xml:space="preserve">  top: 50%;</w:t>
+      </w:r>
+    </w:p>
+    <w:p>
+      <w:pPr>
+        <w:spacing w:before="0" w:after="160" w:line="256"/>
+        <w:ind w:right="0" w:left="0" w:firstLine="0"/>
+        <w:jc w:val="left"/>
+        <w:rPr>
+          <w:rFonts w:ascii="Calibri" w:hAnsi="Calibri" w:cs="Calibri" w:eastAsia="Calibri"/>
+          <w:b/>
+          <w:color w:val="auto"/>
+          <w:spacing w:val="0"/>
+          <w:position w:val="0"/>
+          <w:sz w:val="22"/>
+          <w:shd w:fill="auto" w:val="clear"/>
+        </w:rPr>
+      </w:pPr>
+      <w:r>
+        <w:rPr>
+          <w:rFonts w:ascii="Calibri" w:hAnsi="Calibri" w:cs="Calibri" w:eastAsia="Calibri"/>
+          <w:b/>
+          <w:color w:val="auto"/>
+          <w:spacing w:val="0"/>
+          <w:position w:val="0"/>
+          <w:sz w:val="22"/>
+          <w:shd w:fill="auto" w:val="clear"/>
+        </w:rPr>
+        <w:t xml:space="preserve">  left: 50%;</w:t>
+      </w:r>
+    </w:p>
+    <w:p>
+      <w:pPr>
+        <w:spacing w:before="0" w:after="160" w:line="256"/>
+        <w:ind w:right="0" w:left="0" w:firstLine="0"/>
+        <w:jc w:val="left"/>
+        <w:rPr>
+          <w:rFonts w:ascii="Calibri" w:hAnsi="Calibri" w:cs="Calibri" w:eastAsia="Calibri"/>
+          <w:b/>
+          <w:color w:val="auto"/>
+          <w:spacing w:val="0"/>
+          <w:position w:val="0"/>
+          <w:sz w:val="22"/>
+          <w:shd w:fill="auto" w:val="clear"/>
+        </w:rPr>
+      </w:pPr>
+      <w:r>
+        <w:rPr>
+          <w:rFonts w:ascii="Calibri" w:hAnsi="Calibri" w:cs="Calibri" w:eastAsia="Calibri"/>
+          <w:b/>
+          <w:color w:val="auto"/>
+          <w:spacing w:val="0"/>
+          <w:position w:val="0"/>
+          <w:sz w:val="22"/>
+          <w:shd w:fill="auto" w:val="clear"/>
+        </w:rPr>
+        <w:t xml:space="preserve">  transform: translate(-50%,-50%);</w:t>
+      </w:r>
+    </w:p>
+    <w:p>
+      <w:pPr>
+        <w:spacing w:before="0" w:after="160" w:line="256"/>
+        <w:ind w:right="0" w:left="0" w:firstLine="0"/>
+        <w:jc w:val="left"/>
+        <w:rPr>
+          <w:rFonts w:ascii="Calibri" w:hAnsi="Calibri" w:cs="Calibri" w:eastAsia="Calibri"/>
+          <w:b/>
+          <w:color w:val="auto"/>
+          <w:spacing w:val="0"/>
+          <w:position w:val="0"/>
+          <w:sz w:val="22"/>
+          <w:shd w:fill="auto" w:val="clear"/>
+        </w:rPr>
+      </w:pPr>
+      <w:r>
+        <w:rPr>
+          <w:rFonts w:ascii="Calibri" w:hAnsi="Calibri" w:cs="Calibri" w:eastAsia="Calibri"/>
+          <w:b/>
+          <w:color w:val="auto"/>
+          <w:spacing w:val="0"/>
+          <w:position w:val="0"/>
+          <w:sz w:val="22"/>
+          <w:shd w:fill="auto" w:val="clear"/>
+        </w:rPr>
+        <w:t xml:space="preserve">  padding: 30px 40px;</w:t>
+      </w:r>
+    </w:p>
+    <w:p>
+      <w:pPr>
+        <w:spacing w:before="0" w:after="160" w:line="256"/>
+        <w:ind w:right="0" w:left="0" w:firstLine="0"/>
+        <w:jc w:val="left"/>
+        <w:rPr>
+          <w:rFonts w:ascii="Calibri" w:hAnsi="Calibri" w:cs="Calibri" w:eastAsia="Calibri"/>
+          <w:b/>
+          <w:color w:val="auto"/>
+          <w:spacing w:val="0"/>
+          <w:position w:val="0"/>
+          <w:sz w:val="22"/>
+          <w:shd w:fill="auto" w:val="clear"/>
+        </w:rPr>
+      </w:pPr>
+      <w:r>
+        <w:rPr>
+          <w:rFonts w:ascii="Calibri" w:hAnsi="Calibri" w:cs="Calibri" w:eastAsia="Calibri"/>
+          <w:b/>
+          <w:color w:val="auto"/>
+          <w:spacing w:val="0"/>
+          <w:position w:val="0"/>
+          <w:sz w:val="22"/>
+          <w:shd w:fill="auto" w:val="clear"/>
+        </w:rPr>
+        <w:t xml:space="preserve">  box-sizing: border-box;</w:t>
+      </w:r>
+    </w:p>
+    <w:p>
+      <w:pPr>
+        <w:spacing w:before="0" w:after="160" w:line="256"/>
+        <w:ind w:right="0" w:left="0" w:firstLine="0"/>
+        <w:jc w:val="left"/>
+        <w:rPr>
+          <w:rFonts w:ascii="Calibri" w:hAnsi="Calibri" w:cs="Calibri" w:eastAsia="Calibri"/>
+          <w:b/>
+          <w:color w:val="auto"/>
+          <w:spacing w:val="0"/>
+          <w:position w:val="0"/>
+          <w:sz w:val="22"/>
+          <w:shd w:fill="auto" w:val="clear"/>
+        </w:rPr>
+      </w:pPr>
+      <w:r>
+        <w:rPr>
+          <w:rFonts w:ascii="Calibri" w:hAnsi="Calibri" w:cs="Calibri" w:eastAsia="Calibri"/>
+          <w:b/>
+          <w:color w:val="auto"/>
+          <w:spacing w:val="0"/>
+          <w:position w:val="0"/>
+          <w:sz w:val="22"/>
+          <w:shd w:fill="auto" w:val="clear"/>
+        </w:rPr>
+        <w:t xml:space="preserve">  border-radius: 8px;</w:t>
+      </w:r>
+    </w:p>
+    <w:p>
+      <w:pPr>
+        <w:spacing w:before="0" w:after="160" w:line="256"/>
+        <w:ind w:right="0" w:left="0" w:firstLine="0"/>
+        <w:jc w:val="left"/>
+        <w:rPr>
+          <w:rFonts w:ascii="Calibri" w:hAnsi="Calibri" w:cs="Calibri" w:eastAsia="Calibri"/>
+          <w:b/>
+          <w:color w:val="auto"/>
+          <w:spacing w:val="0"/>
+          <w:position w:val="0"/>
+          <w:sz w:val="22"/>
+          <w:shd w:fill="auto" w:val="clear"/>
+        </w:rPr>
+      </w:pPr>
+      <w:r>
+        <w:rPr>
+          <w:rFonts w:ascii="Calibri" w:hAnsi="Calibri" w:cs="Calibri" w:eastAsia="Calibri"/>
+          <w:b/>
+          <w:color w:val="auto"/>
+          <w:spacing w:val="0"/>
+          <w:position w:val="0"/>
+          <w:sz w:val="22"/>
+          <w:shd w:fill="auto" w:val="clear"/>
+        </w:rPr>
+        <w:t xml:space="preserve">  text-align: center;</w:t>
+      </w:r>
+    </w:p>
+    <w:p>
+      <w:pPr>
+        <w:spacing w:before="0" w:after="160" w:line="256"/>
+        <w:ind w:right="0" w:left="0" w:firstLine="0"/>
+        <w:jc w:val="left"/>
+        <w:rPr>
+          <w:rFonts w:ascii="Calibri" w:hAnsi="Calibri" w:cs="Calibri" w:eastAsia="Calibri"/>
+          <w:b/>
+          <w:color w:val="auto"/>
+          <w:spacing w:val="0"/>
+          <w:position w:val="0"/>
+          <w:sz w:val="22"/>
+          <w:shd w:fill="auto" w:val="clear"/>
+        </w:rPr>
+      </w:pPr>
+      <w:r>
+        <w:rPr>
+          <w:rFonts w:ascii="Calibri" w:hAnsi="Calibri" w:cs="Calibri" w:eastAsia="Calibri"/>
+          <w:b/>
+          <w:color w:val="auto"/>
+          <w:spacing w:val="0"/>
+          <w:position w:val="0"/>
+          <w:sz w:val="22"/>
+          <w:shd w:fill="auto" w:val="clear"/>
+        </w:rPr>
+        <w:t xml:space="preserve">  box-shadow: 0 0 20px #000000b3;</w:t>
+      </w:r>
+    </w:p>
+    <w:p>
+      <w:pPr>
+        <w:spacing w:before="0" w:after="160" w:line="256"/>
+        <w:ind w:right="0" w:left="0" w:firstLine="0"/>
+        <w:jc w:val="left"/>
+        <w:rPr>
+          <w:rFonts w:ascii="Calibri" w:hAnsi="Calibri" w:cs="Calibri" w:eastAsia="Calibri"/>
+          <w:b/>
+          <w:color w:val="auto"/>
+          <w:spacing w:val="0"/>
+          <w:position w:val="0"/>
+          <w:sz w:val="22"/>
+          <w:shd w:fill="auto" w:val="clear"/>
+        </w:rPr>
+      </w:pPr>
+      <w:r>
+        <w:rPr>
+          <w:rFonts w:ascii="Calibri" w:hAnsi="Calibri" w:cs="Calibri" w:eastAsia="Calibri"/>
+          <w:b/>
+          <w:color w:val="auto"/>
+          <w:spacing w:val="0"/>
+          <w:position w:val="0"/>
+          <w:sz w:val="22"/>
+          <w:shd w:fill="auto" w:val="clear"/>
+        </w:rPr>
+        <w:t xml:space="preserve">}</w:t>
+      </w:r>
+    </w:p>
+    <w:p>
+      <w:pPr>
+        <w:spacing w:before="0" w:after="160" w:line="256"/>
+        <w:ind w:right="0" w:left="0" w:firstLine="0"/>
+        <w:jc w:val="left"/>
+        <w:rPr>
+          <w:rFonts w:ascii="Calibri" w:hAnsi="Calibri" w:cs="Calibri" w:eastAsia="Calibri"/>
+          <w:b/>
+          <w:color w:val="auto"/>
+          <w:spacing w:val="0"/>
+          <w:position w:val="0"/>
+          <w:sz w:val="22"/>
+          <w:shd w:fill="auto" w:val="clear"/>
+        </w:rPr>
+      </w:pPr>
+      <w:r>
+        <w:rPr>
+          <w:rFonts w:ascii="Calibri" w:hAnsi="Calibri" w:cs="Calibri" w:eastAsia="Calibri"/>
+          <w:b/>
+          <w:color w:val="auto"/>
+          <w:spacing w:val="0"/>
+          <w:position w:val="0"/>
+          <w:sz w:val="22"/>
+          <w:shd w:fill="auto" w:val="clear"/>
+        </w:rPr>
+        <w:t xml:space="preserve">.contact-form h1{</w:t>
+      </w:r>
+    </w:p>
+    <w:p>
+      <w:pPr>
+        <w:spacing w:before="0" w:after="160" w:line="256"/>
+        <w:ind w:right="0" w:left="0" w:firstLine="0"/>
+        <w:jc w:val="left"/>
+        <w:rPr>
+          <w:rFonts w:ascii="Calibri" w:hAnsi="Calibri" w:cs="Calibri" w:eastAsia="Calibri"/>
+          <w:b/>
+          <w:color w:val="auto"/>
+          <w:spacing w:val="0"/>
+          <w:position w:val="0"/>
+          <w:sz w:val="22"/>
+          <w:shd w:fill="auto" w:val="clear"/>
+        </w:rPr>
+      </w:pPr>
+      <w:r>
+        <w:rPr>
+          <w:rFonts w:ascii="Calibri" w:hAnsi="Calibri" w:cs="Calibri" w:eastAsia="Calibri"/>
+          <w:b/>
+          <w:color w:val="auto"/>
+          <w:spacing w:val="0"/>
+          <w:position w:val="0"/>
+          <w:sz w:val="22"/>
+          <w:shd w:fill="auto" w:val="clear"/>
+        </w:rPr>
+        <w:t xml:space="preserve">  margin-top: 0;</w:t>
+      </w:r>
+    </w:p>
+    <w:p>
+      <w:pPr>
+        <w:spacing w:before="0" w:after="160" w:line="256"/>
+        <w:ind w:right="0" w:left="0" w:firstLine="0"/>
+        <w:jc w:val="left"/>
+        <w:rPr>
+          <w:rFonts w:ascii="Calibri" w:hAnsi="Calibri" w:cs="Calibri" w:eastAsia="Calibri"/>
+          <w:b/>
+          <w:color w:val="auto"/>
+          <w:spacing w:val="0"/>
+          <w:position w:val="0"/>
+          <w:sz w:val="22"/>
+          <w:shd w:fill="auto" w:val="clear"/>
+        </w:rPr>
+      </w:pPr>
+      <w:r>
+        <w:rPr>
+          <w:rFonts w:ascii="Calibri" w:hAnsi="Calibri" w:cs="Calibri" w:eastAsia="Calibri"/>
+          <w:b/>
+          <w:color w:val="auto"/>
+          <w:spacing w:val="0"/>
+          <w:position w:val="0"/>
+          <w:sz w:val="22"/>
+          <w:shd w:fill="auto" w:val="clear"/>
+        </w:rPr>
+        <w:t xml:space="preserve">  font-weight: 200;</w:t>
+      </w:r>
+    </w:p>
+    <w:p>
+      <w:pPr>
+        <w:spacing w:before="0" w:after="160" w:line="256"/>
+        <w:ind w:right="0" w:left="0" w:firstLine="0"/>
+        <w:jc w:val="left"/>
+        <w:rPr>
+          <w:rFonts w:ascii="Calibri" w:hAnsi="Calibri" w:cs="Calibri" w:eastAsia="Calibri"/>
+          <w:b/>
+          <w:color w:val="auto"/>
+          <w:spacing w:val="0"/>
+          <w:position w:val="0"/>
+          <w:sz w:val="22"/>
+          <w:shd w:fill="auto" w:val="clear"/>
+        </w:rPr>
+      </w:pPr>
+      <w:r>
+        <w:rPr>
+          <w:rFonts w:ascii="Calibri" w:hAnsi="Calibri" w:cs="Calibri" w:eastAsia="Calibri"/>
+          <w:b/>
+          <w:color w:val="auto"/>
+          <w:spacing w:val="0"/>
+          <w:position w:val="0"/>
+          <w:sz w:val="22"/>
+          <w:shd w:fill="auto" w:val="clear"/>
+        </w:rPr>
+        <w:t xml:space="preserve">}</w:t>
+      </w:r>
+    </w:p>
+    <w:p>
+      <w:pPr>
+        <w:spacing w:before="0" w:after="160" w:line="256"/>
+        <w:ind w:right="0" w:left="0" w:firstLine="0"/>
+        <w:jc w:val="left"/>
+        <w:rPr>
+          <w:rFonts w:ascii="Calibri" w:hAnsi="Calibri" w:cs="Calibri" w:eastAsia="Calibri"/>
+          <w:b/>
+          <w:color w:val="auto"/>
+          <w:spacing w:val="0"/>
+          <w:position w:val="0"/>
+          <w:sz w:val="22"/>
+          <w:shd w:fill="auto" w:val="clear"/>
+        </w:rPr>
+      </w:pPr>
+      <w:r>
+        <w:rPr>
+          <w:rFonts w:ascii="Calibri" w:hAnsi="Calibri" w:cs="Calibri" w:eastAsia="Calibri"/>
+          <w:b/>
+          <w:color w:val="auto"/>
+          <w:spacing w:val="0"/>
+          <w:position w:val="0"/>
+          <w:sz w:val="22"/>
+          <w:shd w:fill="auto" w:val="clear"/>
+        </w:rPr>
+        <w:t xml:space="preserve">.txtb{</w:t>
+      </w:r>
+    </w:p>
+    <w:p>
+      <w:pPr>
+        <w:spacing w:before="0" w:after="160" w:line="256"/>
+        <w:ind w:right="0" w:left="0" w:firstLine="0"/>
+        <w:jc w:val="left"/>
+        <w:rPr>
+          <w:rFonts w:ascii="Calibri" w:hAnsi="Calibri" w:cs="Calibri" w:eastAsia="Calibri"/>
+          <w:b/>
+          <w:color w:val="auto"/>
+          <w:spacing w:val="0"/>
+          <w:position w:val="0"/>
+          <w:sz w:val="22"/>
+          <w:shd w:fill="auto" w:val="clear"/>
+        </w:rPr>
+      </w:pPr>
+      <w:r>
+        <w:rPr>
+          <w:rFonts w:ascii="Calibri" w:hAnsi="Calibri" w:cs="Calibri" w:eastAsia="Calibri"/>
+          <w:b/>
+          <w:color w:val="auto"/>
+          <w:spacing w:val="0"/>
+          <w:position w:val="0"/>
+          <w:sz w:val="22"/>
+          <w:shd w:fill="auto" w:val="clear"/>
+        </w:rPr>
+        <w:t xml:space="preserve">  border:1px solid gray;</w:t>
+      </w:r>
+    </w:p>
+    <w:p>
+      <w:pPr>
+        <w:spacing w:before="0" w:after="160" w:line="256"/>
+        <w:ind w:right="0" w:left="0" w:firstLine="0"/>
+        <w:jc w:val="left"/>
+        <w:rPr>
+          <w:rFonts w:ascii="Calibri" w:hAnsi="Calibri" w:cs="Calibri" w:eastAsia="Calibri"/>
+          <w:b/>
+          <w:color w:val="auto"/>
+          <w:spacing w:val="0"/>
+          <w:position w:val="0"/>
+          <w:sz w:val="22"/>
+          <w:shd w:fill="auto" w:val="clear"/>
+        </w:rPr>
+      </w:pPr>
+      <w:r>
+        <w:rPr>
+          <w:rFonts w:ascii="Calibri" w:hAnsi="Calibri" w:cs="Calibri" w:eastAsia="Calibri"/>
+          <w:b/>
+          <w:color w:val="auto"/>
+          <w:spacing w:val="0"/>
+          <w:position w:val="0"/>
+          <w:sz w:val="22"/>
+          <w:shd w:fill="auto" w:val="clear"/>
+        </w:rPr>
+        <w:t xml:space="preserve">  margin: 8px 0;</w:t>
+      </w:r>
+    </w:p>
+    <w:p>
+      <w:pPr>
+        <w:spacing w:before="0" w:after="160" w:line="256"/>
+        <w:ind w:right="0" w:left="0" w:firstLine="0"/>
+        <w:jc w:val="left"/>
+        <w:rPr>
+          <w:rFonts w:ascii="Calibri" w:hAnsi="Calibri" w:cs="Calibri" w:eastAsia="Calibri"/>
+          <w:b/>
+          <w:color w:val="auto"/>
+          <w:spacing w:val="0"/>
+          <w:position w:val="0"/>
+          <w:sz w:val="22"/>
+          <w:shd w:fill="auto" w:val="clear"/>
+        </w:rPr>
+      </w:pPr>
+      <w:r>
+        <w:rPr>
+          <w:rFonts w:ascii="Calibri" w:hAnsi="Calibri" w:cs="Calibri" w:eastAsia="Calibri"/>
+          <w:b/>
+          <w:color w:val="auto"/>
+          <w:spacing w:val="0"/>
+          <w:position w:val="0"/>
+          <w:sz w:val="22"/>
+          <w:shd w:fill="auto" w:val="clear"/>
+        </w:rPr>
+        <w:t xml:space="preserve">  padding: 12px 18px;</w:t>
+      </w:r>
+    </w:p>
+    <w:p>
+      <w:pPr>
+        <w:spacing w:before="0" w:after="160" w:line="256"/>
+        <w:ind w:right="0" w:left="0" w:firstLine="0"/>
+        <w:jc w:val="left"/>
+        <w:rPr>
+          <w:rFonts w:ascii="Calibri" w:hAnsi="Calibri" w:cs="Calibri" w:eastAsia="Calibri"/>
+          <w:b/>
+          <w:color w:val="auto"/>
+          <w:spacing w:val="0"/>
+          <w:position w:val="0"/>
+          <w:sz w:val="22"/>
+          <w:shd w:fill="auto" w:val="clear"/>
+        </w:rPr>
+      </w:pPr>
+      <w:r>
+        <w:rPr>
+          <w:rFonts w:ascii="Calibri" w:hAnsi="Calibri" w:cs="Calibri" w:eastAsia="Calibri"/>
+          <w:b/>
+          <w:color w:val="auto"/>
+          <w:spacing w:val="0"/>
+          <w:position w:val="0"/>
+          <w:sz w:val="22"/>
+          <w:shd w:fill="auto" w:val="clear"/>
+        </w:rPr>
+        <w:t xml:space="preserve">  border-radius: 8px;</w:t>
+      </w:r>
+    </w:p>
+    <w:p>
+      <w:pPr>
+        <w:spacing w:before="0" w:after="160" w:line="256"/>
+        <w:ind w:right="0" w:left="0" w:firstLine="0"/>
+        <w:jc w:val="left"/>
+        <w:rPr>
+          <w:rFonts w:ascii="Calibri" w:hAnsi="Calibri" w:cs="Calibri" w:eastAsia="Calibri"/>
+          <w:b/>
+          <w:color w:val="auto"/>
+          <w:spacing w:val="0"/>
+          <w:position w:val="0"/>
+          <w:sz w:val="22"/>
+          <w:shd w:fill="auto" w:val="clear"/>
+        </w:rPr>
+      </w:pPr>
+      <w:r>
+        <w:rPr>
+          <w:rFonts w:ascii="Calibri" w:hAnsi="Calibri" w:cs="Calibri" w:eastAsia="Calibri"/>
+          <w:b/>
+          <w:color w:val="auto"/>
+          <w:spacing w:val="0"/>
+          <w:position w:val="0"/>
+          <w:sz w:val="22"/>
+          <w:shd w:fill="auto" w:val="clear"/>
+        </w:rPr>
+        <w:t xml:space="preserve">}</w:t>
+      </w:r>
+    </w:p>
+    <w:p>
+      <w:pPr>
+        <w:spacing w:before="0" w:after="160" w:line="256"/>
+        <w:ind w:right="0" w:left="0" w:firstLine="0"/>
+        <w:jc w:val="left"/>
+        <w:rPr>
+          <w:rFonts w:ascii="Calibri" w:hAnsi="Calibri" w:cs="Calibri" w:eastAsia="Calibri"/>
+          <w:b/>
+          <w:color w:val="auto"/>
+          <w:spacing w:val="0"/>
+          <w:position w:val="0"/>
+          <w:sz w:val="22"/>
+          <w:shd w:fill="auto" w:val="clear"/>
+        </w:rPr>
+      </w:pPr>
+      <w:r>
+        <w:rPr>
+          <w:rFonts w:ascii="Calibri" w:hAnsi="Calibri" w:cs="Calibri" w:eastAsia="Calibri"/>
+          <w:b/>
+          <w:color w:val="auto"/>
+          <w:spacing w:val="0"/>
+          <w:position w:val="0"/>
+          <w:sz w:val="22"/>
+          <w:shd w:fill="auto" w:val="clear"/>
+        </w:rPr>
+        <w:t xml:space="preserve">.txtb label{</w:t>
+      </w:r>
+    </w:p>
+    <w:p>
+      <w:pPr>
+        <w:spacing w:before="0" w:after="160" w:line="256"/>
+        <w:ind w:right="0" w:left="0" w:firstLine="0"/>
+        <w:jc w:val="left"/>
+        <w:rPr>
+          <w:rFonts w:ascii="Calibri" w:hAnsi="Calibri" w:cs="Calibri" w:eastAsia="Calibri"/>
+          <w:b/>
+          <w:color w:val="auto"/>
+          <w:spacing w:val="0"/>
+          <w:position w:val="0"/>
+          <w:sz w:val="22"/>
+          <w:shd w:fill="auto" w:val="clear"/>
+        </w:rPr>
+      </w:pPr>
+      <w:r>
+        <w:rPr>
+          <w:rFonts w:ascii="Calibri" w:hAnsi="Calibri" w:cs="Calibri" w:eastAsia="Calibri"/>
+          <w:b/>
+          <w:color w:val="auto"/>
+          <w:spacing w:val="0"/>
+          <w:position w:val="0"/>
+          <w:sz w:val="22"/>
+          <w:shd w:fill="auto" w:val="clear"/>
+        </w:rPr>
+        <w:t xml:space="preserve">  display: block;</w:t>
+      </w:r>
+    </w:p>
+    <w:p>
+      <w:pPr>
+        <w:spacing w:before="0" w:after="160" w:line="256"/>
+        <w:ind w:right="0" w:left="0" w:firstLine="0"/>
+        <w:jc w:val="left"/>
+        <w:rPr>
+          <w:rFonts w:ascii="Calibri" w:hAnsi="Calibri" w:cs="Calibri" w:eastAsia="Calibri"/>
+          <w:b/>
+          <w:color w:val="auto"/>
+          <w:spacing w:val="0"/>
+          <w:position w:val="0"/>
+          <w:sz w:val="22"/>
+          <w:shd w:fill="auto" w:val="clear"/>
+        </w:rPr>
+      </w:pPr>
+      <w:r>
+        <w:rPr>
+          <w:rFonts w:ascii="Calibri" w:hAnsi="Calibri" w:cs="Calibri" w:eastAsia="Calibri"/>
+          <w:b/>
+          <w:color w:val="auto"/>
+          <w:spacing w:val="0"/>
+          <w:position w:val="0"/>
+          <w:sz w:val="22"/>
+          <w:shd w:fill="auto" w:val="clear"/>
+        </w:rPr>
+        <w:t xml:space="preserve">  text-align: left;</w:t>
+      </w:r>
+    </w:p>
+    <w:p>
+      <w:pPr>
+        <w:spacing w:before="0" w:after="160" w:line="256"/>
+        <w:ind w:right="0" w:left="0" w:firstLine="0"/>
+        <w:jc w:val="left"/>
+        <w:rPr>
+          <w:rFonts w:ascii="Calibri" w:hAnsi="Calibri" w:cs="Calibri" w:eastAsia="Calibri"/>
+          <w:b/>
+          <w:color w:val="auto"/>
+          <w:spacing w:val="0"/>
+          <w:position w:val="0"/>
+          <w:sz w:val="22"/>
+          <w:shd w:fill="auto" w:val="clear"/>
+        </w:rPr>
+      </w:pPr>
+      <w:r>
+        <w:rPr>
+          <w:rFonts w:ascii="Calibri" w:hAnsi="Calibri" w:cs="Calibri" w:eastAsia="Calibri"/>
+          <w:b/>
+          <w:color w:val="auto"/>
+          <w:spacing w:val="0"/>
+          <w:position w:val="0"/>
+          <w:sz w:val="22"/>
+          <w:shd w:fill="auto" w:val="clear"/>
+        </w:rPr>
+        <w:t xml:space="preserve">  color: #333;</w:t>
+      </w:r>
+    </w:p>
+    <w:p>
+      <w:pPr>
+        <w:spacing w:before="0" w:after="160" w:line="256"/>
+        <w:ind w:right="0" w:left="0" w:firstLine="0"/>
+        <w:jc w:val="left"/>
+        <w:rPr>
+          <w:rFonts w:ascii="Calibri" w:hAnsi="Calibri" w:cs="Calibri" w:eastAsia="Calibri"/>
+          <w:b/>
+          <w:color w:val="auto"/>
+          <w:spacing w:val="0"/>
+          <w:position w:val="0"/>
+          <w:sz w:val="22"/>
+          <w:shd w:fill="auto" w:val="clear"/>
+        </w:rPr>
+      </w:pPr>
+      <w:r>
+        <w:rPr>
+          <w:rFonts w:ascii="Calibri" w:hAnsi="Calibri" w:cs="Calibri" w:eastAsia="Calibri"/>
+          <w:b/>
+          <w:color w:val="auto"/>
+          <w:spacing w:val="0"/>
+          <w:position w:val="0"/>
+          <w:sz w:val="22"/>
+          <w:shd w:fill="auto" w:val="clear"/>
+        </w:rPr>
+        <w:t xml:space="preserve">  text-transform: uppercase;</w:t>
+      </w:r>
+    </w:p>
+    <w:p>
+      <w:pPr>
+        <w:spacing w:before="0" w:after="160" w:line="256"/>
+        <w:ind w:right="0" w:left="0" w:firstLine="0"/>
+        <w:jc w:val="left"/>
+        <w:rPr>
+          <w:rFonts w:ascii="Calibri" w:hAnsi="Calibri" w:cs="Calibri" w:eastAsia="Calibri"/>
+          <w:b/>
+          <w:color w:val="auto"/>
+          <w:spacing w:val="0"/>
+          <w:position w:val="0"/>
+          <w:sz w:val="22"/>
+          <w:shd w:fill="auto" w:val="clear"/>
+        </w:rPr>
+      </w:pPr>
+      <w:r>
+        <w:rPr>
+          <w:rFonts w:ascii="Calibri" w:hAnsi="Calibri" w:cs="Calibri" w:eastAsia="Calibri"/>
+          <w:b/>
+          <w:color w:val="auto"/>
+          <w:spacing w:val="0"/>
+          <w:position w:val="0"/>
+          <w:sz w:val="22"/>
+          <w:shd w:fill="auto" w:val="clear"/>
+        </w:rPr>
+        <w:t xml:space="preserve">  font-size: 14px;</w:t>
+      </w:r>
+    </w:p>
+    <w:p>
+      <w:pPr>
+        <w:spacing w:before="0" w:after="160" w:line="256"/>
+        <w:ind w:right="0" w:left="0" w:firstLine="0"/>
+        <w:jc w:val="left"/>
+        <w:rPr>
+          <w:rFonts w:ascii="Calibri" w:hAnsi="Calibri" w:cs="Calibri" w:eastAsia="Calibri"/>
+          <w:b/>
+          <w:color w:val="auto"/>
+          <w:spacing w:val="0"/>
+          <w:position w:val="0"/>
+          <w:sz w:val="22"/>
+          <w:shd w:fill="auto" w:val="clear"/>
+        </w:rPr>
+      </w:pPr>
+      <w:r>
+        <w:rPr>
+          <w:rFonts w:ascii="Calibri" w:hAnsi="Calibri" w:cs="Calibri" w:eastAsia="Calibri"/>
+          <w:b/>
+          <w:color w:val="auto"/>
+          <w:spacing w:val="0"/>
+          <w:position w:val="0"/>
+          <w:sz w:val="22"/>
+          <w:shd w:fill="auto" w:val="clear"/>
+        </w:rPr>
+        <w:t xml:space="preserve">}</w:t>
+      </w:r>
+    </w:p>
+    <w:p>
+      <w:pPr>
+        <w:spacing w:before="0" w:after="160" w:line="256"/>
+        <w:ind w:right="0" w:left="0" w:firstLine="0"/>
+        <w:jc w:val="left"/>
+        <w:rPr>
+          <w:rFonts w:ascii="Calibri" w:hAnsi="Calibri" w:cs="Calibri" w:eastAsia="Calibri"/>
+          <w:b/>
+          <w:color w:val="auto"/>
+          <w:spacing w:val="0"/>
+          <w:position w:val="0"/>
+          <w:sz w:val="22"/>
+          <w:shd w:fill="auto" w:val="clear"/>
+        </w:rPr>
+      </w:pPr>
+      <w:r>
+        <w:rPr>
+          <w:rFonts w:ascii="Calibri" w:hAnsi="Calibri" w:cs="Calibri" w:eastAsia="Calibri"/>
+          <w:b/>
+          <w:color w:val="auto"/>
+          <w:spacing w:val="0"/>
+          <w:position w:val="0"/>
+          <w:sz w:val="22"/>
+          <w:shd w:fill="auto" w:val="clear"/>
+        </w:rPr>
+        <w:t xml:space="preserve">.txtb input,.txtb textarea{</w:t>
+      </w:r>
+    </w:p>
+    <w:p>
+      <w:pPr>
+        <w:spacing w:before="0" w:after="160" w:line="256"/>
+        <w:ind w:right="0" w:left="0" w:firstLine="0"/>
+        <w:jc w:val="left"/>
+        <w:rPr>
+          <w:rFonts w:ascii="Calibri" w:hAnsi="Calibri" w:cs="Calibri" w:eastAsia="Calibri"/>
+          <w:b/>
+          <w:color w:val="auto"/>
+          <w:spacing w:val="0"/>
+          <w:position w:val="0"/>
+          <w:sz w:val="22"/>
+          <w:shd w:fill="auto" w:val="clear"/>
+        </w:rPr>
+      </w:pPr>
+      <w:r>
+        <w:rPr>
+          <w:rFonts w:ascii="Calibri" w:hAnsi="Calibri" w:cs="Calibri" w:eastAsia="Calibri"/>
+          <w:b/>
+          <w:color w:val="auto"/>
+          <w:spacing w:val="0"/>
+          <w:position w:val="0"/>
+          <w:sz w:val="22"/>
+          <w:shd w:fill="auto" w:val="clear"/>
+        </w:rPr>
+        <w:t xml:space="preserve">  width: 100%;</w:t>
+      </w:r>
+    </w:p>
+    <w:p>
+      <w:pPr>
+        <w:spacing w:before="0" w:after="160" w:line="256"/>
+        <w:ind w:right="0" w:left="0" w:firstLine="0"/>
+        <w:jc w:val="left"/>
+        <w:rPr>
+          <w:rFonts w:ascii="Calibri" w:hAnsi="Calibri" w:cs="Calibri" w:eastAsia="Calibri"/>
+          <w:b/>
+          <w:color w:val="auto"/>
+          <w:spacing w:val="0"/>
+          <w:position w:val="0"/>
+          <w:sz w:val="22"/>
+          <w:shd w:fill="auto" w:val="clear"/>
+        </w:rPr>
+      </w:pPr>
+      <w:r>
+        <w:rPr>
+          <w:rFonts w:ascii="Calibri" w:hAnsi="Calibri" w:cs="Calibri" w:eastAsia="Calibri"/>
+          <w:b/>
+          <w:color w:val="auto"/>
+          <w:spacing w:val="0"/>
+          <w:position w:val="0"/>
+          <w:sz w:val="22"/>
+          <w:shd w:fill="auto" w:val="clear"/>
+        </w:rPr>
+        <w:t xml:space="preserve">  border: none;</w:t>
+      </w:r>
+    </w:p>
+    <w:p>
+      <w:pPr>
+        <w:spacing w:before="0" w:after="160" w:line="256"/>
+        <w:ind w:right="0" w:left="0" w:firstLine="0"/>
+        <w:jc w:val="left"/>
+        <w:rPr>
+          <w:rFonts w:ascii="Calibri" w:hAnsi="Calibri" w:cs="Calibri" w:eastAsia="Calibri"/>
+          <w:b/>
+          <w:color w:val="auto"/>
+          <w:spacing w:val="0"/>
+          <w:position w:val="0"/>
+          <w:sz w:val="22"/>
+          <w:shd w:fill="auto" w:val="clear"/>
+        </w:rPr>
+      </w:pPr>
+      <w:r>
+        <w:rPr>
+          <w:rFonts w:ascii="Calibri" w:hAnsi="Calibri" w:cs="Calibri" w:eastAsia="Calibri"/>
+          <w:b/>
+          <w:color w:val="auto"/>
+          <w:spacing w:val="0"/>
+          <w:position w:val="0"/>
+          <w:sz w:val="22"/>
+          <w:shd w:fill="auto" w:val="clear"/>
+        </w:rPr>
+        <w:t xml:space="preserve">  background: none;</w:t>
+      </w:r>
+    </w:p>
+    <w:p>
+      <w:pPr>
+        <w:spacing w:before="0" w:after="160" w:line="256"/>
+        <w:ind w:right="0" w:left="0" w:firstLine="0"/>
+        <w:jc w:val="left"/>
+        <w:rPr>
+          <w:rFonts w:ascii="Calibri" w:hAnsi="Calibri" w:cs="Calibri" w:eastAsia="Calibri"/>
+          <w:b/>
+          <w:color w:val="auto"/>
+          <w:spacing w:val="0"/>
+          <w:position w:val="0"/>
+          <w:sz w:val="22"/>
+          <w:shd w:fill="auto" w:val="clear"/>
+        </w:rPr>
+      </w:pPr>
+      <w:r>
+        <w:rPr>
+          <w:rFonts w:ascii="Calibri" w:hAnsi="Calibri" w:cs="Calibri" w:eastAsia="Calibri"/>
+          <w:b/>
+          <w:color w:val="auto"/>
+          <w:spacing w:val="0"/>
+          <w:position w:val="0"/>
+          <w:sz w:val="22"/>
+          <w:shd w:fill="auto" w:val="clear"/>
+        </w:rPr>
+        <w:t xml:space="preserve">  outline: none;</w:t>
+      </w:r>
+    </w:p>
+    <w:p>
+      <w:pPr>
+        <w:spacing w:before="0" w:after="160" w:line="256"/>
+        <w:ind w:right="0" w:left="0" w:firstLine="0"/>
+        <w:jc w:val="left"/>
+        <w:rPr>
+          <w:rFonts w:ascii="Calibri" w:hAnsi="Calibri" w:cs="Calibri" w:eastAsia="Calibri"/>
+          <w:b/>
+          <w:color w:val="auto"/>
+          <w:spacing w:val="0"/>
+          <w:position w:val="0"/>
+          <w:sz w:val="22"/>
+          <w:shd w:fill="auto" w:val="clear"/>
+        </w:rPr>
+      </w:pPr>
+      <w:r>
+        <w:rPr>
+          <w:rFonts w:ascii="Calibri" w:hAnsi="Calibri" w:cs="Calibri" w:eastAsia="Calibri"/>
+          <w:b/>
+          <w:color w:val="auto"/>
+          <w:spacing w:val="0"/>
+          <w:position w:val="0"/>
+          <w:sz w:val="22"/>
+          <w:shd w:fill="auto" w:val="clear"/>
+        </w:rPr>
+        <w:t xml:space="preserve">  font-size: 18px;</w:t>
+      </w:r>
+    </w:p>
+    <w:p>
+      <w:pPr>
+        <w:spacing w:before="0" w:after="160" w:line="256"/>
+        <w:ind w:right="0" w:left="0" w:firstLine="0"/>
+        <w:jc w:val="left"/>
+        <w:rPr>
+          <w:rFonts w:ascii="Calibri" w:hAnsi="Calibri" w:cs="Calibri" w:eastAsia="Calibri"/>
+          <w:b/>
+          <w:color w:val="auto"/>
+          <w:spacing w:val="0"/>
+          <w:position w:val="0"/>
+          <w:sz w:val="22"/>
+          <w:shd w:fill="auto" w:val="clear"/>
+        </w:rPr>
+      </w:pPr>
+      <w:r>
+        <w:rPr>
+          <w:rFonts w:ascii="Calibri" w:hAnsi="Calibri" w:cs="Calibri" w:eastAsia="Calibri"/>
+          <w:b/>
+          <w:color w:val="auto"/>
+          <w:spacing w:val="0"/>
+          <w:position w:val="0"/>
+          <w:sz w:val="22"/>
+          <w:shd w:fill="auto" w:val="clear"/>
+        </w:rPr>
+        <w:t xml:space="preserve">  margin-top: 6px;</w:t>
+      </w:r>
+    </w:p>
+    <w:p>
+      <w:pPr>
+        <w:spacing w:before="0" w:after="160" w:line="256"/>
+        <w:ind w:right="0" w:left="0" w:firstLine="0"/>
+        <w:jc w:val="left"/>
+        <w:rPr>
+          <w:rFonts w:ascii="Calibri" w:hAnsi="Calibri" w:cs="Calibri" w:eastAsia="Calibri"/>
+          <w:b/>
+          <w:color w:val="auto"/>
+          <w:spacing w:val="0"/>
+          <w:position w:val="0"/>
+          <w:sz w:val="22"/>
+          <w:shd w:fill="auto" w:val="clear"/>
+        </w:rPr>
+      </w:pPr>
+      <w:r>
+        <w:rPr>
+          <w:rFonts w:ascii="Calibri" w:hAnsi="Calibri" w:cs="Calibri" w:eastAsia="Calibri"/>
+          <w:b/>
+          <w:color w:val="auto"/>
+          <w:spacing w:val="0"/>
+          <w:position w:val="0"/>
+          <w:sz w:val="22"/>
+          <w:shd w:fill="auto" w:val="clear"/>
+        </w:rPr>
+        <w:t xml:space="preserve">}</w:t>
+      </w:r>
+    </w:p>
+    <w:p>
+      <w:pPr>
+        <w:spacing w:before="0" w:after="160" w:line="256"/>
+        <w:ind w:right="0" w:left="0" w:firstLine="0"/>
+        <w:jc w:val="left"/>
+        <w:rPr>
+          <w:rFonts w:ascii="Calibri" w:hAnsi="Calibri" w:cs="Calibri" w:eastAsia="Calibri"/>
+          <w:b/>
+          <w:color w:val="auto"/>
+          <w:spacing w:val="0"/>
+          <w:position w:val="0"/>
+          <w:sz w:val="22"/>
+          <w:shd w:fill="auto" w:val="clear"/>
+        </w:rPr>
+      </w:pPr>
+      <w:r>
+        <w:rPr>
+          <w:rFonts w:ascii="Calibri" w:hAnsi="Calibri" w:cs="Calibri" w:eastAsia="Calibri"/>
+          <w:b/>
+          <w:color w:val="auto"/>
+          <w:spacing w:val="0"/>
+          <w:position w:val="0"/>
+          <w:sz w:val="22"/>
+          <w:shd w:fill="auto" w:val="clear"/>
+        </w:rPr>
+        <w:t xml:space="preserve">.btn{</w:t>
+      </w:r>
+    </w:p>
+    <w:p>
+      <w:pPr>
+        <w:spacing w:before="0" w:after="160" w:line="256"/>
+        <w:ind w:right="0" w:left="0" w:firstLine="0"/>
+        <w:jc w:val="left"/>
+        <w:rPr>
+          <w:rFonts w:ascii="Calibri" w:hAnsi="Calibri" w:cs="Calibri" w:eastAsia="Calibri"/>
+          <w:b/>
+          <w:color w:val="auto"/>
+          <w:spacing w:val="0"/>
+          <w:position w:val="0"/>
+          <w:sz w:val="22"/>
+          <w:shd w:fill="auto" w:val="clear"/>
+        </w:rPr>
+      </w:pPr>
+      <w:r>
+        <w:rPr>
+          <w:rFonts w:ascii="Calibri" w:hAnsi="Calibri" w:cs="Calibri" w:eastAsia="Calibri"/>
+          <w:b/>
+          <w:color w:val="auto"/>
+          <w:spacing w:val="0"/>
+          <w:position w:val="0"/>
+          <w:sz w:val="22"/>
+          <w:shd w:fill="auto" w:val="clear"/>
+        </w:rPr>
+        <w:t xml:space="preserve">  display: inline-block;</w:t>
+      </w:r>
+    </w:p>
+    <w:p>
+      <w:pPr>
+        <w:spacing w:before="0" w:after="160" w:line="256"/>
+        <w:ind w:right="0" w:left="0" w:firstLine="0"/>
+        <w:jc w:val="left"/>
+        <w:rPr>
+          <w:rFonts w:ascii="Calibri" w:hAnsi="Calibri" w:cs="Calibri" w:eastAsia="Calibri"/>
+          <w:b/>
+          <w:color w:val="auto"/>
+          <w:spacing w:val="0"/>
+          <w:position w:val="0"/>
+          <w:sz w:val="22"/>
+          <w:shd w:fill="auto" w:val="clear"/>
+        </w:rPr>
+      </w:pPr>
+      <w:r>
+        <w:rPr>
+          <w:rFonts w:ascii="Calibri" w:hAnsi="Calibri" w:cs="Calibri" w:eastAsia="Calibri"/>
+          <w:b/>
+          <w:color w:val="auto"/>
+          <w:spacing w:val="0"/>
+          <w:position w:val="0"/>
+          <w:sz w:val="22"/>
+          <w:shd w:fill="auto" w:val="clear"/>
+        </w:rPr>
+        <w:t xml:space="preserve">  background: #9b59b6;</w:t>
+      </w:r>
+    </w:p>
+    <w:p>
+      <w:pPr>
+        <w:spacing w:before="0" w:after="160" w:line="256"/>
+        <w:ind w:right="0" w:left="0" w:firstLine="0"/>
+        <w:jc w:val="left"/>
+        <w:rPr>
+          <w:rFonts w:ascii="Calibri" w:hAnsi="Calibri" w:cs="Calibri" w:eastAsia="Calibri"/>
+          <w:b/>
+          <w:color w:val="auto"/>
+          <w:spacing w:val="0"/>
+          <w:position w:val="0"/>
+          <w:sz w:val="22"/>
+          <w:shd w:fill="auto" w:val="clear"/>
+        </w:rPr>
+      </w:pPr>
+      <w:r>
+        <w:rPr>
+          <w:rFonts w:ascii="Calibri" w:hAnsi="Calibri" w:cs="Calibri" w:eastAsia="Calibri"/>
+          <w:b/>
+          <w:color w:val="auto"/>
+          <w:spacing w:val="0"/>
+          <w:position w:val="0"/>
+          <w:sz w:val="22"/>
+          <w:shd w:fill="auto" w:val="clear"/>
+        </w:rPr>
+        <w:t xml:space="preserve">  padding: 14px 0;</w:t>
+      </w:r>
+    </w:p>
+    <w:p>
+      <w:pPr>
+        <w:spacing w:before="0" w:after="160" w:line="256"/>
+        <w:ind w:right="0" w:left="0" w:firstLine="0"/>
+        <w:jc w:val="left"/>
+        <w:rPr>
+          <w:rFonts w:ascii="Calibri" w:hAnsi="Calibri" w:cs="Calibri" w:eastAsia="Calibri"/>
+          <w:b/>
+          <w:color w:val="auto"/>
+          <w:spacing w:val="0"/>
+          <w:position w:val="0"/>
+          <w:sz w:val="22"/>
+          <w:shd w:fill="auto" w:val="clear"/>
+        </w:rPr>
+      </w:pPr>
+      <w:r>
+        <w:rPr>
+          <w:rFonts w:ascii="Calibri" w:hAnsi="Calibri" w:cs="Calibri" w:eastAsia="Calibri"/>
+          <w:b/>
+          <w:color w:val="auto"/>
+          <w:spacing w:val="0"/>
+          <w:position w:val="0"/>
+          <w:sz w:val="22"/>
+          <w:shd w:fill="auto" w:val="clear"/>
+        </w:rPr>
+        <w:t xml:space="preserve">  color: white;</w:t>
+      </w:r>
+    </w:p>
+    <w:p>
+      <w:pPr>
+        <w:spacing w:before="0" w:after="160" w:line="256"/>
+        <w:ind w:right="0" w:left="0" w:firstLine="0"/>
+        <w:jc w:val="left"/>
+        <w:rPr>
+          <w:rFonts w:ascii="Calibri" w:hAnsi="Calibri" w:cs="Calibri" w:eastAsia="Calibri"/>
+          <w:b/>
+          <w:color w:val="auto"/>
+          <w:spacing w:val="0"/>
+          <w:position w:val="0"/>
+          <w:sz w:val="22"/>
+          <w:shd w:fill="auto" w:val="clear"/>
+        </w:rPr>
+      </w:pPr>
+      <w:r>
+        <w:rPr>
+          <w:rFonts w:ascii="Calibri" w:hAnsi="Calibri" w:cs="Calibri" w:eastAsia="Calibri"/>
+          <w:b/>
+          <w:color w:val="auto"/>
+          <w:spacing w:val="0"/>
+          <w:position w:val="0"/>
+          <w:sz w:val="22"/>
+          <w:shd w:fill="auto" w:val="clear"/>
+        </w:rPr>
+        <w:t xml:space="preserve">  text-transform: uppercase;</w:t>
+      </w:r>
+    </w:p>
+    <w:p>
+      <w:pPr>
+        <w:spacing w:before="0" w:after="160" w:line="256"/>
+        <w:ind w:right="0" w:left="0" w:firstLine="0"/>
+        <w:jc w:val="left"/>
+        <w:rPr>
+          <w:rFonts w:ascii="Calibri" w:hAnsi="Calibri" w:cs="Calibri" w:eastAsia="Calibri"/>
+          <w:b/>
+          <w:color w:val="auto"/>
+          <w:spacing w:val="0"/>
+          <w:position w:val="0"/>
+          <w:sz w:val="22"/>
+          <w:shd w:fill="auto" w:val="clear"/>
+        </w:rPr>
+      </w:pPr>
+      <w:r>
+        <w:rPr>
+          <w:rFonts w:ascii="Calibri" w:hAnsi="Calibri" w:cs="Calibri" w:eastAsia="Calibri"/>
+          <w:b/>
+          <w:color w:val="auto"/>
+          <w:spacing w:val="0"/>
+          <w:position w:val="0"/>
+          <w:sz w:val="22"/>
+          <w:shd w:fill="auto" w:val="clear"/>
+        </w:rPr>
+        <w:t xml:space="preserve">  cursor: pointer;</w:t>
+      </w:r>
+    </w:p>
+    <w:p>
+      <w:pPr>
+        <w:spacing w:before="0" w:after="160" w:line="256"/>
+        <w:ind w:right="0" w:left="0" w:firstLine="0"/>
+        <w:jc w:val="left"/>
+        <w:rPr>
+          <w:rFonts w:ascii="Calibri" w:hAnsi="Calibri" w:cs="Calibri" w:eastAsia="Calibri"/>
+          <w:b/>
+          <w:color w:val="auto"/>
+          <w:spacing w:val="0"/>
+          <w:position w:val="0"/>
+          <w:sz w:val="22"/>
+          <w:shd w:fill="auto" w:val="clear"/>
+        </w:rPr>
+      </w:pPr>
+      <w:r>
+        <w:rPr>
+          <w:rFonts w:ascii="Calibri" w:hAnsi="Calibri" w:cs="Calibri" w:eastAsia="Calibri"/>
+          <w:b/>
+          <w:color w:val="auto"/>
+          <w:spacing w:val="0"/>
+          <w:position w:val="0"/>
+          <w:sz w:val="22"/>
+          <w:shd w:fill="auto" w:val="clear"/>
+        </w:rPr>
+        <w:t xml:space="preserve">  margin-top: 8px;</w:t>
+      </w:r>
+    </w:p>
+    <w:p>
+      <w:pPr>
+        <w:spacing w:before="0" w:after="160" w:line="256"/>
+        <w:ind w:right="0" w:left="0" w:firstLine="0"/>
+        <w:jc w:val="left"/>
+        <w:rPr>
+          <w:rFonts w:ascii="Calibri" w:hAnsi="Calibri" w:cs="Calibri" w:eastAsia="Calibri"/>
+          <w:b/>
+          <w:color w:val="auto"/>
+          <w:spacing w:val="0"/>
+          <w:position w:val="0"/>
+          <w:sz w:val="22"/>
+          <w:shd w:fill="auto" w:val="clear"/>
+        </w:rPr>
+      </w:pPr>
+      <w:r>
+        <w:rPr>
+          <w:rFonts w:ascii="Calibri" w:hAnsi="Calibri" w:cs="Calibri" w:eastAsia="Calibri"/>
+          <w:b/>
+          <w:color w:val="auto"/>
+          <w:spacing w:val="0"/>
+          <w:position w:val="0"/>
+          <w:sz w:val="22"/>
+          <w:shd w:fill="auto" w:val="clear"/>
+        </w:rPr>
+        <w:t xml:space="preserve">  width: 100%;</w:t>
+      </w:r>
+    </w:p>
+    <w:p>
+      <w:pPr>
+        <w:spacing w:before="0" w:after="160" w:line="256"/>
+        <w:ind w:right="0" w:left="0" w:firstLine="0"/>
+        <w:jc w:val="left"/>
+        <w:rPr>
+          <w:rFonts w:ascii="Calibri" w:hAnsi="Calibri" w:cs="Calibri" w:eastAsia="Calibri"/>
+          <w:b/>
+          <w:color w:val="auto"/>
+          <w:spacing w:val="0"/>
+          <w:position w:val="0"/>
+          <w:sz w:val="22"/>
+          <w:shd w:fill="auto" w:val="clear"/>
+        </w:rPr>
+      </w:pPr>
+      <w:r>
+        <w:rPr>
+          <w:rFonts w:ascii="Calibri" w:hAnsi="Calibri" w:cs="Calibri" w:eastAsia="Calibri"/>
+          <w:b/>
+          <w:color w:val="auto"/>
+          <w:spacing w:val="0"/>
+          <w:position w:val="0"/>
+          <w:sz w:val="22"/>
+          <w:shd w:fill="auto" w:val="clear"/>
+        </w:rPr>
+        <w:t xml:space="preserve">}</w:t>
+      </w:r>
+    </w:p>
+    <w:p>
+      <w:pPr>
+        <w:spacing w:before="0" w:after="160" w:line="256"/>
+        <w:ind w:right="0" w:left="0" w:firstLine="0"/>
+        <w:jc w:val="left"/>
+        <w:rPr>
+          <w:rFonts w:ascii="Calibri" w:hAnsi="Calibri" w:cs="Calibri" w:eastAsia="Calibri"/>
+          <w:b/>
+          <w:color w:val="auto"/>
+          <w:spacing w:val="0"/>
+          <w:position w:val="0"/>
+          <w:sz w:val="52"/>
+          <w:shd w:fill="auto" w:val="clear"/>
+        </w:rPr>
+      </w:pPr>
+    </w:p>
+    <w:p>
+      <w:pPr>
+        <w:spacing w:before="0" w:after="160" w:line="256"/>
+        <w:ind w:right="0" w:left="0" w:firstLine="0"/>
+        <w:jc w:val="left"/>
+        <w:rPr>
+          <w:rFonts w:ascii="Calibri" w:hAnsi="Calibri" w:cs="Calibri" w:eastAsia="Calibri"/>
+          <w:b/>
+          <w:color w:val="auto"/>
+          <w:spacing w:val="0"/>
+          <w:position w:val="0"/>
+          <w:sz w:val="52"/>
           <w:shd w:fill="auto" w:val="clear"/>
         </w:rPr>
       </w:pPr>

</xml_diff>